<commit_message>
Termino sobre POO em Dart!
</commit_message>
<xml_diff>
--- a/03 - Linguagem Dart/06 - Orientacao a objetos/08 - Enumerators.docx
+++ b/03 - Linguagem Dart/06 - Orientacao a objetos/08 - Enumerators.docx
@@ -1886,9 +1886,2790 @@
       <w:r>
         <w:t xml:space="preserve"> também.</w:t>
       </w:r>
+    </w:p>
+    <w:p>
+      <w:r>
+        <w:t>Alterações</w:t>
+      </w:r>
+    </w:p>
+    <w:p/>
+    <w:p>
+      <w:r>
+        <w:t xml:space="preserve">Construtor </w:t>
+      </w:r>
+      <w:proofErr w:type="spellStart"/>
+      <w:r>
+        <w:t>PessoaFisica</w:t>
+      </w:r>
+      <w:proofErr w:type="spellEnd"/>
+    </w:p>
+    <w:p>
+      <w:pPr>
+        <w:shd w:val="clear" w:color="auto" w:fill="1F1F1F"/>
+        <w:spacing w:after="0" w:line="285" w:lineRule="atLeast"/>
+        <w:rPr>
+          <w:rFonts w:ascii="Consolas" w:eastAsia="Times New Roman" w:hAnsi="Consolas" w:cs="Times New Roman"/>
+          <w:color w:val="CCCCCC"/>
+          <w:sz w:val="21"/>
+          <w:szCs w:val="21"/>
+          <w:lang w:eastAsia="pt-BR"/>
+        </w:rPr>
+      </w:pPr>
+      <w:r>
+        <w:rPr>
+          <w:rFonts w:ascii="Consolas" w:eastAsia="Times New Roman" w:hAnsi="Consolas" w:cs="Times New Roman"/>
+          <w:color w:val="CCCCCC"/>
+          <w:sz w:val="21"/>
+          <w:szCs w:val="21"/>
+          <w:lang w:eastAsia="pt-BR"/>
+        </w:rPr>
+        <w:t xml:space="preserve">  </w:t>
+      </w:r>
+      <w:proofErr w:type="spellStart"/>
+      <w:proofErr w:type="gramStart"/>
+      <w:r>
+        <w:rPr>
+          <w:rFonts w:ascii="Consolas" w:eastAsia="Times New Roman" w:hAnsi="Consolas" w:cs="Times New Roman"/>
+          <w:color w:val="4EC9B0"/>
+          <w:sz w:val="21"/>
+          <w:szCs w:val="21"/>
+          <w:lang w:eastAsia="pt-BR"/>
+        </w:rPr>
+        <w:t>Pessoajuridica</w:t>
+      </w:r>
+      <w:proofErr w:type="spellEnd"/>
+      <w:r>
+        <w:rPr>
+          <w:rFonts w:ascii="Consolas" w:eastAsia="Times New Roman" w:hAnsi="Consolas" w:cs="Times New Roman"/>
+          <w:color w:val="CCCCCC"/>
+          <w:sz w:val="21"/>
+          <w:szCs w:val="21"/>
+          <w:lang w:eastAsia="pt-BR"/>
+        </w:rPr>
+        <w:t>(</w:t>
+      </w:r>
+      <w:proofErr w:type="spellStart"/>
+      <w:proofErr w:type="gramEnd"/>
+      <w:r>
+        <w:rPr>
+          <w:rFonts w:ascii="Consolas" w:eastAsia="Times New Roman" w:hAnsi="Consolas" w:cs="Times New Roman"/>
+          <w:color w:val="4EC9B0"/>
+          <w:sz w:val="21"/>
+          <w:szCs w:val="21"/>
+          <w:lang w:eastAsia="pt-BR"/>
+        </w:rPr>
+        <w:t>String</w:t>
+      </w:r>
+      <w:proofErr w:type="spellEnd"/>
+      <w:r>
+        <w:rPr>
+          <w:rFonts w:ascii="Consolas" w:eastAsia="Times New Roman" w:hAnsi="Consolas" w:cs="Times New Roman"/>
+          <w:color w:val="CCCCCC"/>
+          <w:sz w:val="21"/>
+          <w:szCs w:val="21"/>
+          <w:lang w:eastAsia="pt-BR"/>
+        </w:rPr>
+        <w:t xml:space="preserve"> </w:t>
+      </w:r>
+      <w:r>
+        <w:rPr>
+          <w:rFonts w:ascii="Consolas" w:eastAsia="Times New Roman" w:hAnsi="Consolas" w:cs="Times New Roman"/>
+          <w:color w:val="9CDCFE"/>
+          <w:sz w:val="21"/>
+          <w:szCs w:val="21"/>
+          <w:lang w:eastAsia="pt-BR"/>
+        </w:rPr>
+        <w:t>nome</w:t>
+      </w:r>
+      <w:r>
+        <w:rPr>
+          <w:rFonts w:ascii="Consolas" w:eastAsia="Times New Roman" w:hAnsi="Consolas" w:cs="Times New Roman"/>
+          <w:color w:val="CCCCCC"/>
+          <w:sz w:val="21"/>
+          <w:szCs w:val="21"/>
+          <w:lang w:eastAsia="pt-BR"/>
+        </w:rPr>
+        <w:t xml:space="preserve">, </w:t>
+      </w:r>
+      <w:proofErr w:type="spellStart"/>
+      <w:r>
+        <w:rPr>
+          <w:rFonts w:ascii="Consolas" w:eastAsia="Times New Roman" w:hAnsi="Consolas" w:cs="Times New Roman"/>
+          <w:color w:val="4EC9B0"/>
+          <w:sz w:val="21"/>
+          <w:szCs w:val="21"/>
+          <w:lang w:eastAsia="pt-BR"/>
+        </w:rPr>
+        <w:t>String</w:t>
+      </w:r>
+      <w:proofErr w:type="spellEnd"/>
+      <w:r>
+        <w:rPr>
+          <w:rFonts w:ascii="Consolas" w:eastAsia="Times New Roman" w:hAnsi="Consolas" w:cs="Times New Roman"/>
+          <w:color w:val="CCCCCC"/>
+          <w:sz w:val="21"/>
+          <w:szCs w:val="21"/>
+          <w:lang w:eastAsia="pt-BR"/>
+        </w:rPr>
+        <w:t xml:space="preserve"> </w:t>
+      </w:r>
+      <w:r>
+        <w:rPr>
+          <w:rFonts w:ascii="Consolas" w:eastAsia="Times New Roman" w:hAnsi="Consolas" w:cs="Times New Roman"/>
+          <w:color w:val="9CDCFE"/>
+          <w:sz w:val="21"/>
+          <w:szCs w:val="21"/>
+          <w:lang w:eastAsia="pt-BR"/>
+        </w:rPr>
+        <w:t>sobrenome</w:t>
+      </w:r>
+      <w:r>
+        <w:rPr>
+          <w:rFonts w:ascii="Consolas" w:eastAsia="Times New Roman" w:hAnsi="Consolas" w:cs="Times New Roman"/>
+          <w:color w:val="CCCCCC"/>
+          <w:sz w:val="21"/>
+          <w:szCs w:val="21"/>
+          <w:lang w:eastAsia="pt-BR"/>
+        </w:rPr>
+        <w:t xml:space="preserve">, </w:t>
+      </w:r>
+      <w:proofErr w:type="spellStart"/>
+      <w:r>
+        <w:rPr>
+          <w:rFonts w:ascii="Consolas" w:eastAsia="Times New Roman" w:hAnsi="Consolas" w:cs="Times New Roman"/>
+          <w:color w:val="4EC9B0"/>
+          <w:sz w:val="21"/>
+          <w:szCs w:val="21"/>
+          <w:lang w:eastAsia="pt-BR"/>
+        </w:rPr>
+        <w:t>String</w:t>
+      </w:r>
+      <w:proofErr w:type="spellEnd"/>
+      <w:r>
+        <w:rPr>
+          <w:rFonts w:ascii="Consolas" w:eastAsia="Times New Roman" w:hAnsi="Consolas" w:cs="Times New Roman"/>
+          <w:color w:val="CCCCCC"/>
+          <w:sz w:val="21"/>
+          <w:szCs w:val="21"/>
+          <w:lang w:eastAsia="pt-BR"/>
+        </w:rPr>
+        <w:t xml:space="preserve"> </w:t>
+      </w:r>
+      <w:proofErr w:type="spellStart"/>
+      <w:r>
+        <w:rPr>
+          <w:rFonts w:ascii="Consolas" w:eastAsia="Times New Roman" w:hAnsi="Consolas" w:cs="Times New Roman"/>
+          <w:color w:val="9CDCFE"/>
+          <w:sz w:val="21"/>
+          <w:szCs w:val="21"/>
+          <w:lang w:eastAsia="pt-BR"/>
+        </w:rPr>
+        <w:t>endereco</w:t>
+      </w:r>
+      <w:proofErr w:type="spellEnd"/>
+      <w:r>
+        <w:rPr>
+          <w:rFonts w:ascii="Consolas" w:eastAsia="Times New Roman" w:hAnsi="Consolas" w:cs="Times New Roman"/>
+          <w:color w:val="CCCCCC"/>
+          <w:sz w:val="21"/>
+          <w:szCs w:val="21"/>
+          <w:lang w:eastAsia="pt-BR"/>
+        </w:rPr>
+        <w:t xml:space="preserve">, </w:t>
+      </w:r>
+      <w:proofErr w:type="spellStart"/>
+      <w:r>
+        <w:rPr>
+          <w:rFonts w:ascii="Consolas" w:eastAsia="Times New Roman" w:hAnsi="Consolas" w:cs="Times New Roman"/>
+          <w:color w:val="4EC9B0"/>
+          <w:sz w:val="21"/>
+          <w:szCs w:val="21"/>
+          <w:lang w:eastAsia="pt-BR"/>
+        </w:rPr>
+        <w:t>String</w:t>
+      </w:r>
+      <w:proofErr w:type="spellEnd"/>
+      <w:r>
+        <w:rPr>
+          <w:rFonts w:ascii="Consolas" w:eastAsia="Times New Roman" w:hAnsi="Consolas" w:cs="Times New Roman"/>
+          <w:color w:val="CCCCCC"/>
+          <w:sz w:val="21"/>
+          <w:szCs w:val="21"/>
+          <w:lang w:eastAsia="pt-BR"/>
+        </w:rPr>
+        <w:t xml:space="preserve"> </w:t>
+      </w:r>
+      <w:proofErr w:type="spellStart"/>
+      <w:r>
+        <w:rPr>
+          <w:rFonts w:ascii="Consolas" w:eastAsia="Times New Roman" w:hAnsi="Consolas" w:cs="Times New Roman"/>
+          <w:color w:val="9CDCFE"/>
+          <w:sz w:val="21"/>
+          <w:szCs w:val="21"/>
+          <w:lang w:eastAsia="pt-BR"/>
+        </w:rPr>
+        <w:t>cnpj</w:t>
+      </w:r>
+      <w:proofErr w:type="spellEnd"/>
+      <w:r>
+        <w:rPr>
+          <w:rFonts w:ascii="Consolas" w:eastAsia="Times New Roman" w:hAnsi="Consolas" w:cs="Times New Roman"/>
+          <w:color w:val="CCCCCC"/>
+          <w:sz w:val="21"/>
+          <w:szCs w:val="21"/>
+          <w:lang w:eastAsia="pt-BR"/>
+        </w:rPr>
+        <w:t xml:space="preserve">, </w:t>
+      </w:r>
+      <w:proofErr w:type="spellStart"/>
+      <w:r>
+        <w:rPr>
+          <w:rFonts w:ascii="Consolas" w:eastAsia="Times New Roman" w:hAnsi="Consolas" w:cs="Times New Roman"/>
+          <w:color w:val="4EC9B0"/>
+          <w:sz w:val="21"/>
+          <w:szCs w:val="21"/>
+          <w:highlight w:val="darkMagenta"/>
+          <w:lang w:eastAsia="pt-BR"/>
+        </w:rPr>
+        <w:t>TipoNotificacao</w:t>
+      </w:r>
+      <w:proofErr w:type="spellEnd"/>
+      <w:r>
+        <w:rPr>
+          <w:rFonts w:ascii="Consolas" w:eastAsia="Times New Roman" w:hAnsi="Consolas" w:cs="Times New Roman"/>
+          <w:color w:val="CCCCCC"/>
+          <w:sz w:val="21"/>
+          <w:szCs w:val="21"/>
+          <w:highlight w:val="darkMagenta"/>
+          <w:lang w:eastAsia="pt-BR"/>
+        </w:rPr>
+        <w:t xml:space="preserve"> </w:t>
+      </w:r>
+      <w:proofErr w:type="spellStart"/>
+      <w:r>
+        <w:rPr>
+          <w:rFonts w:ascii="Consolas" w:eastAsia="Times New Roman" w:hAnsi="Consolas" w:cs="Times New Roman"/>
+          <w:color w:val="9CDCFE"/>
+          <w:sz w:val="21"/>
+          <w:szCs w:val="21"/>
+          <w:highlight w:val="darkMagenta"/>
+          <w:lang w:eastAsia="pt-BR"/>
+        </w:rPr>
+        <w:t>tipoNotificacao</w:t>
+      </w:r>
+      <w:proofErr w:type="spellEnd"/>
+      <w:r>
+        <w:rPr>
+          <w:rFonts w:ascii="Consolas" w:eastAsia="Times New Roman" w:hAnsi="Consolas" w:cs="Times New Roman"/>
+          <w:color w:val="CCCCCC"/>
+          <w:sz w:val="21"/>
+          <w:szCs w:val="21"/>
+          <w:highlight w:val="darkMagenta"/>
+          <w:lang w:eastAsia="pt-BR"/>
+        </w:rPr>
+        <w:t>)</w:t>
+      </w:r>
+    </w:p>
+    <w:p>
+      <w:pPr>
+        <w:shd w:val="clear" w:color="auto" w:fill="1F1F1F"/>
+        <w:spacing w:after="0" w:line="285" w:lineRule="atLeast"/>
+        <w:rPr>
+          <w:rFonts w:ascii="Consolas" w:eastAsia="Times New Roman" w:hAnsi="Consolas" w:cs="Times New Roman"/>
+          <w:color w:val="CCCCCC"/>
+          <w:sz w:val="21"/>
+          <w:szCs w:val="21"/>
+          <w:lang w:eastAsia="pt-BR"/>
+        </w:rPr>
+      </w:pPr>
+      <w:r>
+        <w:rPr>
+          <w:rFonts w:ascii="Consolas" w:eastAsia="Times New Roman" w:hAnsi="Consolas" w:cs="Times New Roman"/>
+          <w:color w:val="CCCCCC"/>
+          <w:sz w:val="21"/>
+          <w:szCs w:val="21"/>
+          <w:lang w:eastAsia="pt-BR"/>
+        </w:rPr>
+        <w:t xml:space="preserve">    </w:t>
+      </w:r>
+      <w:r>
+        <w:rPr>
+          <w:rFonts w:ascii="Consolas" w:eastAsia="Times New Roman" w:hAnsi="Consolas" w:cs="Times New Roman"/>
+          <w:color w:val="D4D4D4"/>
+          <w:sz w:val="21"/>
+          <w:szCs w:val="21"/>
+          <w:lang w:eastAsia="pt-BR"/>
+        </w:rPr>
+        <w:t>:</w:t>
+      </w:r>
+      <w:r>
+        <w:rPr>
+          <w:rFonts w:ascii="Consolas" w:eastAsia="Times New Roman" w:hAnsi="Consolas" w:cs="Times New Roman"/>
+          <w:color w:val="CCCCCC"/>
+          <w:sz w:val="21"/>
+          <w:szCs w:val="21"/>
+          <w:lang w:eastAsia="pt-BR"/>
+        </w:rPr>
+        <w:t xml:space="preserve"> </w:t>
+      </w:r>
+      <w:proofErr w:type="spellStart"/>
+      <w:proofErr w:type="gramStart"/>
+      <w:r>
+        <w:rPr>
+          <w:rFonts w:ascii="Consolas" w:eastAsia="Times New Roman" w:hAnsi="Consolas" w:cs="Times New Roman"/>
+          <w:color w:val="569CD6"/>
+          <w:sz w:val="21"/>
+          <w:szCs w:val="21"/>
+          <w:lang w:eastAsia="pt-BR"/>
+        </w:rPr>
+        <w:t>super</w:t>
+      </w:r>
+      <w:proofErr w:type="spellEnd"/>
+      <w:r>
+        <w:rPr>
+          <w:rFonts w:ascii="Consolas" w:eastAsia="Times New Roman" w:hAnsi="Consolas" w:cs="Times New Roman"/>
+          <w:color w:val="CCCCCC"/>
+          <w:sz w:val="21"/>
+          <w:szCs w:val="21"/>
+          <w:lang w:eastAsia="pt-BR"/>
+        </w:rPr>
+        <w:t>(</w:t>
+      </w:r>
+      <w:proofErr w:type="gramEnd"/>
+      <w:r>
+        <w:rPr>
+          <w:rFonts w:ascii="Consolas" w:eastAsia="Times New Roman" w:hAnsi="Consolas" w:cs="Times New Roman"/>
+          <w:color w:val="9CDCFE"/>
+          <w:sz w:val="21"/>
+          <w:szCs w:val="21"/>
+          <w:lang w:eastAsia="pt-BR"/>
+        </w:rPr>
+        <w:t>nome</w:t>
+      </w:r>
+      <w:r>
+        <w:rPr>
+          <w:rFonts w:ascii="Consolas" w:eastAsia="Times New Roman" w:hAnsi="Consolas" w:cs="Times New Roman"/>
+          <w:color w:val="CCCCCC"/>
+          <w:sz w:val="21"/>
+          <w:szCs w:val="21"/>
+          <w:lang w:eastAsia="pt-BR"/>
+        </w:rPr>
+        <w:t xml:space="preserve">, </w:t>
+      </w:r>
+      <w:r>
+        <w:rPr>
+          <w:rFonts w:ascii="Consolas" w:eastAsia="Times New Roman" w:hAnsi="Consolas" w:cs="Times New Roman"/>
+          <w:color w:val="9CDCFE"/>
+          <w:sz w:val="21"/>
+          <w:szCs w:val="21"/>
+          <w:lang w:eastAsia="pt-BR"/>
+        </w:rPr>
+        <w:t>sobrenome</w:t>
+      </w:r>
+      <w:r>
+        <w:rPr>
+          <w:rFonts w:ascii="Consolas" w:eastAsia="Times New Roman" w:hAnsi="Consolas" w:cs="Times New Roman"/>
+          <w:color w:val="CCCCCC"/>
+          <w:sz w:val="21"/>
+          <w:szCs w:val="21"/>
+          <w:lang w:eastAsia="pt-BR"/>
+        </w:rPr>
+        <w:t xml:space="preserve">, </w:t>
+      </w:r>
+      <w:proofErr w:type="spellStart"/>
+      <w:r>
+        <w:rPr>
+          <w:rFonts w:ascii="Consolas" w:eastAsia="Times New Roman" w:hAnsi="Consolas" w:cs="Times New Roman"/>
+          <w:color w:val="9CDCFE"/>
+          <w:sz w:val="21"/>
+          <w:szCs w:val="21"/>
+          <w:lang w:eastAsia="pt-BR"/>
+        </w:rPr>
+        <w:t>endereco</w:t>
+      </w:r>
+      <w:proofErr w:type="spellEnd"/>
+      <w:r>
+        <w:rPr>
+          <w:rFonts w:ascii="Consolas" w:eastAsia="Times New Roman" w:hAnsi="Consolas" w:cs="Times New Roman"/>
+          <w:color w:val="CCCCCC"/>
+          <w:sz w:val="21"/>
+          <w:szCs w:val="21"/>
+          <w:lang w:eastAsia="pt-BR"/>
+        </w:rPr>
+        <w:t xml:space="preserve">, </w:t>
+      </w:r>
+      <w:proofErr w:type="spellStart"/>
+      <w:r>
+        <w:rPr>
+          <w:rFonts w:ascii="Consolas" w:eastAsia="Times New Roman" w:hAnsi="Consolas" w:cs="Times New Roman"/>
+          <w:color w:val="9CDCFE"/>
+          <w:sz w:val="21"/>
+          <w:szCs w:val="21"/>
+          <w:highlight w:val="darkMagenta"/>
+          <w:lang w:eastAsia="pt-BR"/>
+        </w:rPr>
+        <w:t>tipoNotificacao</w:t>
+      </w:r>
+      <w:proofErr w:type="spellEnd"/>
+      <w:r>
+        <w:rPr>
+          <w:rFonts w:ascii="Consolas" w:eastAsia="Times New Roman" w:hAnsi="Consolas" w:cs="Times New Roman"/>
+          <w:color w:val="CCCCCC"/>
+          <w:sz w:val="21"/>
+          <w:szCs w:val="21"/>
+          <w:highlight w:val="darkMagenta"/>
+          <w:lang w:eastAsia="pt-BR"/>
+        </w:rPr>
+        <w:t>) {</w:t>
+      </w:r>
+    </w:p>
+    <w:p>
+      <w:pPr>
+        <w:shd w:val="clear" w:color="auto" w:fill="1F1F1F"/>
+        <w:spacing w:after="0" w:line="285" w:lineRule="atLeast"/>
+        <w:rPr>
+          <w:rFonts w:ascii="Consolas" w:eastAsia="Times New Roman" w:hAnsi="Consolas" w:cs="Times New Roman"/>
+          <w:color w:val="CCCCCC"/>
+          <w:sz w:val="21"/>
+          <w:szCs w:val="21"/>
+          <w:lang w:eastAsia="pt-BR"/>
+        </w:rPr>
+      </w:pPr>
+      <w:r>
+        <w:rPr>
+          <w:rFonts w:ascii="Consolas" w:eastAsia="Times New Roman" w:hAnsi="Consolas" w:cs="Times New Roman"/>
+          <w:color w:val="CCCCCC"/>
+          <w:sz w:val="21"/>
+          <w:szCs w:val="21"/>
+          <w:lang w:eastAsia="pt-BR"/>
+        </w:rPr>
+        <w:t xml:space="preserve">    </w:t>
+      </w:r>
+      <w:proofErr w:type="spellStart"/>
+      <w:proofErr w:type="gramStart"/>
+      <w:r>
+        <w:rPr>
+          <w:rFonts w:ascii="Consolas" w:eastAsia="Times New Roman" w:hAnsi="Consolas" w:cs="Times New Roman"/>
+          <w:color w:val="569CD6"/>
+          <w:sz w:val="21"/>
+          <w:szCs w:val="21"/>
+          <w:lang w:eastAsia="pt-BR"/>
+        </w:rPr>
+        <w:t>this</w:t>
+      </w:r>
+      <w:proofErr w:type="spellEnd"/>
+      <w:r>
+        <w:rPr>
+          <w:rFonts w:ascii="Consolas" w:eastAsia="Times New Roman" w:hAnsi="Consolas" w:cs="Times New Roman"/>
+          <w:color w:val="CCCCCC"/>
+          <w:sz w:val="21"/>
+          <w:szCs w:val="21"/>
+          <w:lang w:eastAsia="pt-BR"/>
+        </w:rPr>
+        <w:t>.</w:t>
+      </w:r>
+      <w:r>
+        <w:rPr>
+          <w:rFonts w:ascii="Consolas" w:eastAsia="Times New Roman" w:hAnsi="Consolas" w:cs="Times New Roman"/>
+          <w:color w:val="9CDCFE"/>
+          <w:sz w:val="21"/>
+          <w:szCs w:val="21"/>
+          <w:lang w:eastAsia="pt-BR"/>
+        </w:rPr>
+        <w:t>_</w:t>
+      </w:r>
+      <w:proofErr w:type="spellStart"/>
+      <w:proofErr w:type="gramEnd"/>
+      <w:r>
+        <w:rPr>
+          <w:rFonts w:ascii="Consolas" w:eastAsia="Times New Roman" w:hAnsi="Consolas" w:cs="Times New Roman"/>
+          <w:color w:val="9CDCFE"/>
+          <w:sz w:val="21"/>
+          <w:szCs w:val="21"/>
+          <w:lang w:eastAsia="pt-BR"/>
+        </w:rPr>
+        <w:t>cnpj</w:t>
+      </w:r>
+      <w:proofErr w:type="spellEnd"/>
+      <w:r>
+        <w:rPr>
+          <w:rFonts w:ascii="Consolas" w:eastAsia="Times New Roman" w:hAnsi="Consolas" w:cs="Times New Roman"/>
+          <w:color w:val="CCCCCC"/>
+          <w:sz w:val="21"/>
+          <w:szCs w:val="21"/>
+          <w:lang w:eastAsia="pt-BR"/>
+        </w:rPr>
+        <w:t xml:space="preserve"> </w:t>
+      </w:r>
+      <w:r>
+        <w:rPr>
+          <w:rFonts w:ascii="Consolas" w:eastAsia="Times New Roman" w:hAnsi="Consolas" w:cs="Times New Roman"/>
+          <w:color w:val="D4D4D4"/>
+          <w:sz w:val="21"/>
+          <w:szCs w:val="21"/>
+          <w:lang w:eastAsia="pt-BR"/>
+        </w:rPr>
+        <w:t>=</w:t>
+      </w:r>
+      <w:r>
+        <w:rPr>
+          <w:rFonts w:ascii="Consolas" w:eastAsia="Times New Roman" w:hAnsi="Consolas" w:cs="Times New Roman"/>
+          <w:color w:val="CCCCCC"/>
+          <w:sz w:val="21"/>
+          <w:szCs w:val="21"/>
+          <w:lang w:eastAsia="pt-BR"/>
+        </w:rPr>
+        <w:t xml:space="preserve"> </w:t>
+      </w:r>
+      <w:proofErr w:type="spellStart"/>
+      <w:r>
+        <w:rPr>
+          <w:rFonts w:ascii="Consolas" w:eastAsia="Times New Roman" w:hAnsi="Consolas" w:cs="Times New Roman"/>
+          <w:color w:val="9CDCFE"/>
+          <w:sz w:val="21"/>
+          <w:szCs w:val="21"/>
+          <w:lang w:eastAsia="pt-BR"/>
+        </w:rPr>
+        <w:t>cnpj</w:t>
+      </w:r>
+      <w:proofErr w:type="spellEnd"/>
+      <w:r>
+        <w:rPr>
+          <w:rFonts w:ascii="Consolas" w:eastAsia="Times New Roman" w:hAnsi="Consolas" w:cs="Times New Roman"/>
+          <w:color w:val="CCCCCC"/>
+          <w:sz w:val="21"/>
+          <w:szCs w:val="21"/>
+          <w:lang w:eastAsia="pt-BR"/>
+        </w:rPr>
+        <w:t>;</w:t>
+      </w:r>
+    </w:p>
+    <w:p>
+      <w:pPr>
+        <w:shd w:val="clear" w:color="auto" w:fill="1F1F1F"/>
+        <w:spacing w:after="0" w:line="285" w:lineRule="atLeast"/>
+        <w:rPr>
+          <w:rFonts w:ascii="Consolas" w:eastAsia="Times New Roman" w:hAnsi="Consolas" w:cs="Times New Roman"/>
+          <w:color w:val="CCCCCC"/>
+          <w:sz w:val="21"/>
+          <w:szCs w:val="21"/>
+          <w:lang w:eastAsia="pt-BR"/>
+        </w:rPr>
+      </w:pPr>
+      <w:r>
+        <w:rPr>
+          <w:rFonts w:ascii="Consolas" w:eastAsia="Times New Roman" w:hAnsi="Consolas" w:cs="Times New Roman"/>
+          <w:color w:val="CCCCCC"/>
+          <w:sz w:val="21"/>
+          <w:szCs w:val="21"/>
+          <w:lang w:eastAsia="pt-BR"/>
+        </w:rPr>
+        <w:t>  }</w:t>
+      </w:r>
+    </w:p>
+    <w:p/>
+    <w:p>
+      <w:proofErr w:type="spellStart"/>
+      <w:r>
+        <w:t>ToString</w:t>
+      </w:r>
+      <w:proofErr w:type="spellEnd"/>
+    </w:p>
+    <w:p>
+      <w:pPr>
+        <w:shd w:val="clear" w:color="auto" w:fill="1F1F1F"/>
+        <w:spacing w:after="0" w:line="285" w:lineRule="atLeast"/>
+        <w:rPr>
+          <w:rFonts w:ascii="Consolas" w:eastAsia="Times New Roman" w:hAnsi="Consolas" w:cs="Times New Roman"/>
+          <w:color w:val="CCCCCC"/>
+          <w:sz w:val="21"/>
+          <w:szCs w:val="21"/>
+          <w:lang w:eastAsia="pt-BR"/>
+        </w:rPr>
+      </w:pPr>
+      <w:r>
+        <w:rPr>
+          <w:rFonts w:ascii="Consolas" w:eastAsia="Times New Roman" w:hAnsi="Consolas" w:cs="Times New Roman"/>
+          <w:color w:val="CCCCCC"/>
+          <w:sz w:val="21"/>
+          <w:szCs w:val="21"/>
+          <w:lang w:eastAsia="pt-BR"/>
+        </w:rPr>
+        <w:t xml:space="preserve">  </w:t>
+      </w:r>
+      <w:r>
+        <w:rPr>
+          <w:rFonts w:ascii="Consolas" w:eastAsia="Times New Roman" w:hAnsi="Consolas" w:cs="Times New Roman"/>
+          <w:color w:val="9CDCFE"/>
+          <w:sz w:val="21"/>
+          <w:szCs w:val="21"/>
+          <w:lang w:eastAsia="pt-BR"/>
+        </w:rPr>
+        <w:t>@</w:t>
+      </w:r>
+      <w:proofErr w:type="spellStart"/>
+      <w:r>
+        <w:rPr>
+          <w:rFonts w:ascii="Consolas" w:eastAsia="Times New Roman" w:hAnsi="Consolas" w:cs="Times New Roman"/>
+          <w:color w:val="9CDCFE"/>
+          <w:sz w:val="21"/>
+          <w:szCs w:val="21"/>
+          <w:lang w:eastAsia="pt-BR"/>
+        </w:rPr>
+        <w:t>override</w:t>
+      </w:r>
+      <w:proofErr w:type="spellEnd"/>
+    </w:p>
+    <w:p>
+      <w:pPr>
+        <w:shd w:val="clear" w:color="auto" w:fill="1F1F1F"/>
+        <w:spacing w:after="0" w:line="285" w:lineRule="atLeast"/>
+        <w:rPr>
+          <w:rFonts w:ascii="Consolas" w:eastAsia="Times New Roman" w:hAnsi="Consolas" w:cs="Times New Roman"/>
+          <w:color w:val="CCCCCC"/>
+          <w:sz w:val="21"/>
+          <w:szCs w:val="21"/>
+          <w:lang w:eastAsia="pt-BR"/>
+        </w:rPr>
+      </w:pPr>
+      <w:r>
+        <w:rPr>
+          <w:rFonts w:ascii="Consolas" w:eastAsia="Times New Roman" w:hAnsi="Consolas" w:cs="Times New Roman"/>
+          <w:color w:val="CCCCCC"/>
+          <w:sz w:val="21"/>
+          <w:szCs w:val="21"/>
+          <w:lang w:eastAsia="pt-BR"/>
+        </w:rPr>
+        <w:t xml:space="preserve">  </w:t>
+      </w:r>
+      <w:proofErr w:type="spellStart"/>
+      <w:r>
+        <w:rPr>
+          <w:rFonts w:ascii="Consolas" w:eastAsia="Times New Roman" w:hAnsi="Consolas" w:cs="Times New Roman"/>
+          <w:color w:val="4EC9B0"/>
+          <w:sz w:val="21"/>
+          <w:szCs w:val="21"/>
+          <w:lang w:eastAsia="pt-BR"/>
+        </w:rPr>
+        <w:t>String</w:t>
+      </w:r>
+      <w:proofErr w:type="spellEnd"/>
+      <w:r>
+        <w:rPr>
+          <w:rFonts w:ascii="Consolas" w:eastAsia="Times New Roman" w:hAnsi="Consolas" w:cs="Times New Roman"/>
+          <w:color w:val="CCCCCC"/>
+          <w:sz w:val="21"/>
+          <w:szCs w:val="21"/>
+          <w:lang w:eastAsia="pt-BR"/>
+        </w:rPr>
+        <w:t xml:space="preserve"> </w:t>
+      </w:r>
+      <w:proofErr w:type="spellStart"/>
+      <w:proofErr w:type="gramStart"/>
+      <w:r>
+        <w:rPr>
+          <w:rFonts w:ascii="Consolas" w:eastAsia="Times New Roman" w:hAnsi="Consolas" w:cs="Times New Roman"/>
+          <w:color w:val="DCDCAA"/>
+          <w:sz w:val="21"/>
+          <w:szCs w:val="21"/>
+          <w:lang w:eastAsia="pt-BR"/>
+        </w:rPr>
+        <w:t>toString</w:t>
+      </w:r>
+      <w:proofErr w:type="spellEnd"/>
+      <w:r>
+        <w:rPr>
+          <w:rFonts w:ascii="Consolas" w:eastAsia="Times New Roman" w:hAnsi="Consolas" w:cs="Times New Roman"/>
+          <w:color w:val="CCCCCC"/>
+          <w:sz w:val="21"/>
+          <w:szCs w:val="21"/>
+          <w:lang w:eastAsia="pt-BR"/>
+        </w:rPr>
+        <w:t>(</w:t>
+      </w:r>
+      <w:proofErr w:type="gramEnd"/>
+      <w:r>
+        <w:rPr>
+          <w:rFonts w:ascii="Consolas" w:eastAsia="Times New Roman" w:hAnsi="Consolas" w:cs="Times New Roman"/>
+          <w:color w:val="CCCCCC"/>
+          <w:sz w:val="21"/>
+          <w:szCs w:val="21"/>
+          <w:lang w:eastAsia="pt-BR"/>
+        </w:rPr>
+        <w:t>) {</w:t>
+      </w:r>
+    </w:p>
+    <w:p>
+      <w:pPr>
+        <w:shd w:val="clear" w:color="auto" w:fill="1F1F1F"/>
+        <w:spacing w:after="0" w:line="285" w:lineRule="atLeast"/>
+        <w:rPr>
+          <w:rFonts w:ascii="Consolas" w:eastAsia="Times New Roman" w:hAnsi="Consolas" w:cs="Times New Roman"/>
+          <w:color w:val="CCCCCC"/>
+          <w:sz w:val="21"/>
+          <w:szCs w:val="21"/>
+          <w:lang w:eastAsia="pt-BR"/>
+        </w:rPr>
+      </w:pPr>
+      <w:r>
+        <w:rPr>
+          <w:rFonts w:ascii="Consolas" w:eastAsia="Times New Roman" w:hAnsi="Consolas" w:cs="Times New Roman"/>
+          <w:color w:val="CCCCCC"/>
+          <w:sz w:val="21"/>
+          <w:szCs w:val="21"/>
+          <w:lang w:eastAsia="pt-BR"/>
+        </w:rPr>
+        <w:t xml:space="preserve">    </w:t>
+      </w:r>
+      <w:r>
+        <w:rPr>
+          <w:rFonts w:ascii="Consolas" w:eastAsia="Times New Roman" w:hAnsi="Consolas" w:cs="Times New Roman"/>
+          <w:color w:val="6A9955"/>
+          <w:sz w:val="21"/>
+          <w:szCs w:val="21"/>
+          <w:lang w:eastAsia="pt-BR"/>
+        </w:rPr>
+        <w:t xml:space="preserve">// TODO: </w:t>
+      </w:r>
+      <w:proofErr w:type="spellStart"/>
+      <w:r>
+        <w:rPr>
+          <w:rFonts w:ascii="Consolas" w:eastAsia="Times New Roman" w:hAnsi="Consolas" w:cs="Times New Roman"/>
+          <w:color w:val="6A9955"/>
+          <w:sz w:val="21"/>
+          <w:szCs w:val="21"/>
+          <w:lang w:eastAsia="pt-BR"/>
+        </w:rPr>
+        <w:t>implement</w:t>
+      </w:r>
+      <w:proofErr w:type="spellEnd"/>
+      <w:r>
+        <w:rPr>
+          <w:rFonts w:ascii="Consolas" w:eastAsia="Times New Roman" w:hAnsi="Consolas" w:cs="Times New Roman"/>
+          <w:color w:val="6A9955"/>
+          <w:sz w:val="21"/>
+          <w:szCs w:val="21"/>
+          <w:lang w:eastAsia="pt-BR"/>
+        </w:rPr>
+        <w:t xml:space="preserve"> </w:t>
+      </w:r>
+      <w:proofErr w:type="spellStart"/>
+      <w:r>
+        <w:rPr>
+          <w:rFonts w:ascii="Consolas" w:eastAsia="Times New Roman" w:hAnsi="Consolas" w:cs="Times New Roman"/>
+          <w:color w:val="6A9955"/>
+          <w:sz w:val="21"/>
+          <w:szCs w:val="21"/>
+          <w:lang w:eastAsia="pt-BR"/>
+        </w:rPr>
+        <w:t>toString</w:t>
+      </w:r>
+      <w:proofErr w:type="spellEnd"/>
+    </w:p>
+    <w:p>
+      <w:pPr>
+        <w:shd w:val="clear" w:color="auto" w:fill="1F1F1F"/>
+        <w:spacing w:after="0" w:line="285" w:lineRule="atLeast"/>
+        <w:rPr>
+          <w:rFonts w:ascii="Consolas" w:eastAsia="Times New Roman" w:hAnsi="Consolas" w:cs="Times New Roman"/>
+          <w:color w:val="CCCCCC"/>
+          <w:sz w:val="21"/>
+          <w:szCs w:val="21"/>
+          <w:lang w:eastAsia="pt-BR"/>
+        </w:rPr>
+      </w:pPr>
+      <w:r>
+        <w:rPr>
+          <w:rFonts w:ascii="Consolas" w:eastAsia="Times New Roman" w:hAnsi="Consolas" w:cs="Times New Roman"/>
+          <w:color w:val="CCCCCC"/>
+          <w:sz w:val="21"/>
+          <w:szCs w:val="21"/>
+          <w:lang w:eastAsia="pt-BR"/>
+        </w:rPr>
+        <w:t xml:space="preserve">    </w:t>
+      </w:r>
+      <w:proofErr w:type="spellStart"/>
+      <w:proofErr w:type="gramStart"/>
+      <w:r>
+        <w:rPr>
+          <w:rFonts w:ascii="Consolas" w:eastAsia="Times New Roman" w:hAnsi="Consolas" w:cs="Times New Roman"/>
+          <w:color w:val="C586C0"/>
+          <w:sz w:val="21"/>
+          <w:szCs w:val="21"/>
+          <w:lang w:eastAsia="pt-BR"/>
+        </w:rPr>
+        <w:t>return</w:t>
+      </w:r>
+      <w:proofErr w:type="spellEnd"/>
+      <w:proofErr w:type="gramEnd"/>
+      <w:r>
+        <w:rPr>
+          <w:rFonts w:ascii="Consolas" w:eastAsia="Times New Roman" w:hAnsi="Consolas" w:cs="Times New Roman"/>
+          <w:color w:val="CCCCCC"/>
+          <w:sz w:val="21"/>
+          <w:szCs w:val="21"/>
+          <w:lang w:eastAsia="pt-BR"/>
+        </w:rPr>
+        <w:t xml:space="preserve"> {</w:t>
+      </w:r>
+    </w:p>
+    <w:p>
+      <w:pPr>
+        <w:shd w:val="clear" w:color="auto" w:fill="1F1F1F"/>
+        <w:spacing w:after="0" w:line="285" w:lineRule="atLeast"/>
+        <w:rPr>
+          <w:rFonts w:ascii="Consolas" w:eastAsia="Times New Roman" w:hAnsi="Consolas" w:cs="Times New Roman"/>
+          <w:color w:val="CCCCCC"/>
+          <w:sz w:val="21"/>
+          <w:szCs w:val="21"/>
+          <w:lang w:eastAsia="pt-BR"/>
+        </w:rPr>
+      </w:pPr>
+      <w:r>
+        <w:rPr>
+          <w:rFonts w:ascii="Consolas" w:eastAsia="Times New Roman" w:hAnsi="Consolas" w:cs="Times New Roman"/>
+          <w:color w:val="CCCCCC"/>
+          <w:sz w:val="21"/>
+          <w:szCs w:val="21"/>
+          <w:lang w:eastAsia="pt-BR"/>
+        </w:rPr>
+        <w:lastRenderedPageBreak/>
+        <w:t xml:space="preserve">      </w:t>
+      </w:r>
+      <w:r>
+        <w:rPr>
+          <w:rFonts w:ascii="Consolas" w:eastAsia="Times New Roman" w:hAnsi="Consolas" w:cs="Times New Roman"/>
+          <w:color w:val="CE9178"/>
+          <w:sz w:val="21"/>
+          <w:szCs w:val="21"/>
+          <w:lang w:eastAsia="pt-BR"/>
+        </w:rPr>
+        <w:t>"Nome</w:t>
+      </w:r>
+      <w:proofErr w:type="gramStart"/>
+      <w:r>
+        <w:rPr>
+          <w:rFonts w:ascii="Consolas" w:eastAsia="Times New Roman" w:hAnsi="Consolas" w:cs="Times New Roman"/>
+          <w:color w:val="CE9178"/>
+          <w:sz w:val="21"/>
+          <w:szCs w:val="21"/>
+          <w:lang w:eastAsia="pt-BR"/>
+        </w:rPr>
+        <w:t>"</w:t>
+      </w:r>
+      <w:r>
+        <w:rPr>
+          <w:rFonts w:ascii="Consolas" w:eastAsia="Times New Roman" w:hAnsi="Consolas" w:cs="Times New Roman"/>
+          <w:color w:val="CCCCCC"/>
+          <w:sz w:val="21"/>
+          <w:szCs w:val="21"/>
+          <w:lang w:eastAsia="pt-BR"/>
+        </w:rPr>
+        <w:t xml:space="preserve"> </w:t>
+      </w:r>
+      <w:r>
+        <w:rPr>
+          <w:rFonts w:ascii="Consolas" w:eastAsia="Times New Roman" w:hAnsi="Consolas" w:cs="Times New Roman"/>
+          <w:color w:val="D4D4D4"/>
+          <w:sz w:val="21"/>
+          <w:szCs w:val="21"/>
+          <w:lang w:eastAsia="pt-BR"/>
+        </w:rPr>
+        <w:t>:</w:t>
+      </w:r>
+      <w:proofErr w:type="gramEnd"/>
+      <w:r>
+        <w:rPr>
+          <w:rFonts w:ascii="Consolas" w:eastAsia="Times New Roman" w:hAnsi="Consolas" w:cs="Times New Roman"/>
+          <w:color w:val="CCCCCC"/>
+          <w:sz w:val="21"/>
+          <w:szCs w:val="21"/>
+          <w:lang w:eastAsia="pt-BR"/>
+        </w:rPr>
+        <w:t xml:space="preserve"> </w:t>
+      </w:r>
+      <w:proofErr w:type="spellStart"/>
+      <w:r>
+        <w:rPr>
+          <w:rFonts w:ascii="Consolas" w:eastAsia="Times New Roman" w:hAnsi="Consolas" w:cs="Times New Roman"/>
+          <w:color w:val="569CD6"/>
+          <w:sz w:val="21"/>
+          <w:szCs w:val="21"/>
+          <w:lang w:eastAsia="pt-BR"/>
+        </w:rPr>
+        <w:t>super</w:t>
+      </w:r>
+      <w:r>
+        <w:rPr>
+          <w:rFonts w:ascii="Consolas" w:eastAsia="Times New Roman" w:hAnsi="Consolas" w:cs="Times New Roman"/>
+          <w:color w:val="CCCCCC"/>
+          <w:sz w:val="21"/>
+          <w:szCs w:val="21"/>
+          <w:lang w:eastAsia="pt-BR"/>
+        </w:rPr>
+        <w:t>.</w:t>
+      </w:r>
+      <w:r>
+        <w:rPr>
+          <w:rFonts w:ascii="Consolas" w:eastAsia="Times New Roman" w:hAnsi="Consolas" w:cs="Times New Roman"/>
+          <w:color w:val="DCDCAA"/>
+          <w:sz w:val="21"/>
+          <w:szCs w:val="21"/>
+          <w:lang w:eastAsia="pt-BR"/>
+        </w:rPr>
+        <w:t>getNome</w:t>
+      </w:r>
+      <w:proofErr w:type="spellEnd"/>
+      <w:r>
+        <w:rPr>
+          <w:rFonts w:ascii="Consolas" w:eastAsia="Times New Roman" w:hAnsi="Consolas" w:cs="Times New Roman"/>
+          <w:color w:val="CCCCCC"/>
+          <w:sz w:val="21"/>
+          <w:szCs w:val="21"/>
+          <w:lang w:eastAsia="pt-BR"/>
+        </w:rPr>
+        <w:t>(),</w:t>
+      </w:r>
+    </w:p>
+    <w:p>
+      <w:pPr>
+        <w:shd w:val="clear" w:color="auto" w:fill="1F1F1F"/>
+        <w:spacing w:after="0" w:line="285" w:lineRule="atLeast"/>
+        <w:rPr>
+          <w:rFonts w:ascii="Consolas" w:eastAsia="Times New Roman" w:hAnsi="Consolas" w:cs="Times New Roman"/>
+          <w:color w:val="CCCCCC"/>
+          <w:sz w:val="21"/>
+          <w:szCs w:val="21"/>
+          <w:lang w:eastAsia="pt-BR"/>
+        </w:rPr>
+      </w:pPr>
+      <w:r>
+        <w:rPr>
+          <w:rFonts w:ascii="Consolas" w:eastAsia="Times New Roman" w:hAnsi="Consolas" w:cs="Times New Roman"/>
+          <w:color w:val="CCCCCC"/>
+          <w:sz w:val="21"/>
+          <w:szCs w:val="21"/>
+          <w:lang w:eastAsia="pt-BR"/>
+        </w:rPr>
+        <w:t xml:space="preserve">      </w:t>
+      </w:r>
+      <w:r>
+        <w:rPr>
+          <w:rFonts w:ascii="Consolas" w:eastAsia="Times New Roman" w:hAnsi="Consolas" w:cs="Times New Roman"/>
+          <w:color w:val="CE9178"/>
+          <w:sz w:val="21"/>
+          <w:szCs w:val="21"/>
+          <w:lang w:eastAsia="pt-BR"/>
+        </w:rPr>
+        <w:t>"Sobrenome</w:t>
+      </w:r>
+      <w:proofErr w:type="gramStart"/>
+      <w:r>
+        <w:rPr>
+          <w:rFonts w:ascii="Consolas" w:eastAsia="Times New Roman" w:hAnsi="Consolas" w:cs="Times New Roman"/>
+          <w:color w:val="CE9178"/>
+          <w:sz w:val="21"/>
+          <w:szCs w:val="21"/>
+          <w:lang w:eastAsia="pt-BR"/>
+        </w:rPr>
+        <w:t>"</w:t>
+      </w:r>
+      <w:r>
+        <w:rPr>
+          <w:rFonts w:ascii="Consolas" w:eastAsia="Times New Roman" w:hAnsi="Consolas" w:cs="Times New Roman"/>
+          <w:color w:val="CCCCCC"/>
+          <w:sz w:val="21"/>
+          <w:szCs w:val="21"/>
+          <w:lang w:eastAsia="pt-BR"/>
+        </w:rPr>
+        <w:t xml:space="preserve"> </w:t>
+      </w:r>
+      <w:r>
+        <w:rPr>
+          <w:rFonts w:ascii="Consolas" w:eastAsia="Times New Roman" w:hAnsi="Consolas" w:cs="Times New Roman"/>
+          <w:color w:val="D4D4D4"/>
+          <w:sz w:val="21"/>
+          <w:szCs w:val="21"/>
+          <w:lang w:eastAsia="pt-BR"/>
+        </w:rPr>
+        <w:t>:</w:t>
+      </w:r>
+      <w:proofErr w:type="gramEnd"/>
+      <w:r>
+        <w:rPr>
+          <w:rFonts w:ascii="Consolas" w:eastAsia="Times New Roman" w:hAnsi="Consolas" w:cs="Times New Roman"/>
+          <w:color w:val="CCCCCC"/>
+          <w:sz w:val="21"/>
+          <w:szCs w:val="21"/>
+          <w:lang w:eastAsia="pt-BR"/>
+        </w:rPr>
+        <w:t xml:space="preserve"> </w:t>
+      </w:r>
+      <w:proofErr w:type="spellStart"/>
+      <w:r>
+        <w:rPr>
+          <w:rFonts w:ascii="Consolas" w:eastAsia="Times New Roman" w:hAnsi="Consolas" w:cs="Times New Roman"/>
+          <w:color w:val="569CD6"/>
+          <w:sz w:val="21"/>
+          <w:szCs w:val="21"/>
+          <w:lang w:eastAsia="pt-BR"/>
+        </w:rPr>
+        <w:t>super</w:t>
+      </w:r>
+      <w:r>
+        <w:rPr>
+          <w:rFonts w:ascii="Consolas" w:eastAsia="Times New Roman" w:hAnsi="Consolas" w:cs="Times New Roman"/>
+          <w:color w:val="CCCCCC"/>
+          <w:sz w:val="21"/>
+          <w:szCs w:val="21"/>
+          <w:lang w:eastAsia="pt-BR"/>
+        </w:rPr>
+        <w:t>.</w:t>
+      </w:r>
+      <w:r>
+        <w:rPr>
+          <w:rFonts w:ascii="Consolas" w:eastAsia="Times New Roman" w:hAnsi="Consolas" w:cs="Times New Roman"/>
+          <w:color w:val="DCDCAA"/>
+          <w:sz w:val="21"/>
+          <w:szCs w:val="21"/>
+          <w:lang w:eastAsia="pt-BR"/>
+        </w:rPr>
+        <w:t>getSobrenome</w:t>
+      </w:r>
+      <w:proofErr w:type="spellEnd"/>
+      <w:r>
+        <w:rPr>
+          <w:rFonts w:ascii="Consolas" w:eastAsia="Times New Roman" w:hAnsi="Consolas" w:cs="Times New Roman"/>
+          <w:color w:val="CCCCCC"/>
+          <w:sz w:val="21"/>
+          <w:szCs w:val="21"/>
+          <w:lang w:eastAsia="pt-BR"/>
+        </w:rPr>
+        <w:t>(),</w:t>
+      </w:r>
+    </w:p>
+    <w:p>
+      <w:pPr>
+        <w:shd w:val="clear" w:color="auto" w:fill="1F1F1F"/>
+        <w:spacing w:after="0" w:line="285" w:lineRule="atLeast"/>
+        <w:rPr>
+          <w:rFonts w:ascii="Consolas" w:eastAsia="Times New Roman" w:hAnsi="Consolas" w:cs="Times New Roman"/>
+          <w:color w:val="CCCCCC"/>
+          <w:sz w:val="21"/>
+          <w:szCs w:val="21"/>
+          <w:lang w:eastAsia="pt-BR"/>
+        </w:rPr>
+      </w:pPr>
+      <w:r>
+        <w:rPr>
+          <w:rFonts w:ascii="Consolas" w:eastAsia="Times New Roman" w:hAnsi="Consolas" w:cs="Times New Roman"/>
+          <w:color w:val="CCCCCC"/>
+          <w:sz w:val="21"/>
+          <w:szCs w:val="21"/>
+          <w:lang w:eastAsia="pt-BR"/>
+        </w:rPr>
+        <w:t xml:space="preserve">      </w:t>
+      </w:r>
+      <w:r>
+        <w:rPr>
+          <w:rFonts w:ascii="Consolas" w:eastAsia="Times New Roman" w:hAnsi="Consolas" w:cs="Times New Roman"/>
+          <w:color w:val="CE9178"/>
+          <w:sz w:val="21"/>
+          <w:szCs w:val="21"/>
+          <w:lang w:eastAsia="pt-BR"/>
+        </w:rPr>
+        <w:t>"</w:t>
+      </w:r>
+      <w:proofErr w:type="spellStart"/>
+      <w:r>
+        <w:rPr>
+          <w:rFonts w:ascii="Consolas" w:eastAsia="Times New Roman" w:hAnsi="Consolas" w:cs="Times New Roman"/>
+          <w:color w:val="CE9178"/>
+          <w:sz w:val="21"/>
+          <w:szCs w:val="21"/>
+          <w:lang w:eastAsia="pt-BR"/>
+        </w:rPr>
+        <w:t>Endereco</w:t>
+      </w:r>
+      <w:proofErr w:type="spellEnd"/>
+      <w:proofErr w:type="gramStart"/>
+      <w:r>
+        <w:rPr>
+          <w:rFonts w:ascii="Consolas" w:eastAsia="Times New Roman" w:hAnsi="Consolas" w:cs="Times New Roman"/>
+          <w:color w:val="CE9178"/>
+          <w:sz w:val="21"/>
+          <w:szCs w:val="21"/>
+          <w:lang w:eastAsia="pt-BR"/>
+        </w:rPr>
+        <w:t>"</w:t>
+      </w:r>
+      <w:r>
+        <w:rPr>
+          <w:rFonts w:ascii="Consolas" w:eastAsia="Times New Roman" w:hAnsi="Consolas" w:cs="Times New Roman"/>
+          <w:color w:val="CCCCCC"/>
+          <w:sz w:val="21"/>
+          <w:szCs w:val="21"/>
+          <w:lang w:eastAsia="pt-BR"/>
+        </w:rPr>
+        <w:t xml:space="preserve"> </w:t>
+      </w:r>
+      <w:r>
+        <w:rPr>
+          <w:rFonts w:ascii="Consolas" w:eastAsia="Times New Roman" w:hAnsi="Consolas" w:cs="Times New Roman"/>
+          <w:color w:val="D4D4D4"/>
+          <w:sz w:val="21"/>
+          <w:szCs w:val="21"/>
+          <w:lang w:eastAsia="pt-BR"/>
+        </w:rPr>
+        <w:t>:</w:t>
+      </w:r>
+      <w:proofErr w:type="gramEnd"/>
+      <w:r>
+        <w:rPr>
+          <w:rFonts w:ascii="Consolas" w:eastAsia="Times New Roman" w:hAnsi="Consolas" w:cs="Times New Roman"/>
+          <w:color w:val="CCCCCC"/>
+          <w:sz w:val="21"/>
+          <w:szCs w:val="21"/>
+          <w:lang w:eastAsia="pt-BR"/>
+        </w:rPr>
+        <w:t xml:space="preserve"> </w:t>
+      </w:r>
+      <w:proofErr w:type="spellStart"/>
+      <w:r>
+        <w:rPr>
+          <w:rFonts w:ascii="Consolas" w:eastAsia="Times New Roman" w:hAnsi="Consolas" w:cs="Times New Roman"/>
+          <w:color w:val="569CD6"/>
+          <w:sz w:val="21"/>
+          <w:szCs w:val="21"/>
+          <w:lang w:eastAsia="pt-BR"/>
+        </w:rPr>
+        <w:t>super</w:t>
+      </w:r>
+      <w:r>
+        <w:rPr>
+          <w:rFonts w:ascii="Consolas" w:eastAsia="Times New Roman" w:hAnsi="Consolas" w:cs="Times New Roman"/>
+          <w:color w:val="CCCCCC"/>
+          <w:sz w:val="21"/>
+          <w:szCs w:val="21"/>
+          <w:lang w:eastAsia="pt-BR"/>
+        </w:rPr>
+        <w:t>.</w:t>
+      </w:r>
+      <w:r>
+        <w:rPr>
+          <w:rFonts w:ascii="Consolas" w:eastAsia="Times New Roman" w:hAnsi="Consolas" w:cs="Times New Roman"/>
+          <w:color w:val="DCDCAA"/>
+          <w:sz w:val="21"/>
+          <w:szCs w:val="21"/>
+          <w:lang w:eastAsia="pt-BR"/>
+        </w:rPr>
+        <w:t>getEndereco</w:t>
+      </w:r>
+      <w:proofErr w:type="spellEnd"/>
+      <w:r>
+        <w:rPr>
+          <w:rFonts w:ascii="Consolas" w:eastAsia="Times New Roman" w:hAnsi="Consolas" w:cs="Times New Roman"/>
+          <w:color w:val="CCCCCC"/>
+          <w:sz w:val="21"/>
+          <w:szCs w:val="21"/>
+          <w:lang w:eastAsia="pt-BR"/>
+        </w:rPr>
+        <w:t>(),</w:t>
+      </w:r>
+    </w:p>
+    <w:p>
+      <w:pPr>
+        <w:shd w:val="clear" w:color="auto" w:fill="1F1F1F"/>
+        <w:spacing w:after="0" w:line="285" w:lineRule="atLeast"/>
+        <w:rPr>
+          <w:rFonts w:ascii="Consolas" w:eastAsia="Times New Roman" w:hAnsi="Consolas" w:cs="Times New Roman"/>
+          <w:color w:val="CCCCCC"/>
+          <w:sz w:val="21"/>
+          <w:szCs w:val="21"/>
+          <w:lang w:eastAsia="pt-BR"/>
+        </w:rPr>
+      </w:pPr>
+      <w:r>
+        <w:rPr>
+          <w:rFonts w:ascii="Consolas" w:eastAsia="Times New Roman" w:hAnsi="Consolas" w:cs="Times New Roman"/>
+          <w:color w:val="CCCCCC"/>
+          <w:sz w:val="21"/>
+          <w:szCs w:val="21"/>
+          <w:lang w:eastAsia="pt-BR"/>
+        </w:rPr>
+        <w:t xml:space="preserve">      </w:t>
+      </w:r>
+      <w:r>
+        <w:rPr>
+          <w:rFonts w:ascii="Consolas" w:eastAsia="Times New Roman" w:hAnsi="Consolas" w:cs="Times New Roman"/>
+          <w:color w:val="CE9178"/>
+          <w:sz w:val="21"/>
+          <w:szCs w:val="21"/>
+          <w:lang w:eastAsia="pt-BR"/>
+        </w:rPr>
+        <w:t>"CNPJ</w:t>
+      </w:r>
+      <w:proofErr w:type="gramStart"/>
+      <w:r>
+        <w:rPr>
+          <w:rFonts w:ascii="Consolas" w:eastAsia="Times New Roman" w:hAnsi="Consolas" w:cs="Times New Roman"/>
+          <w:color w:val="CE9178"/>
+          <w:sz w:val="21"/>
+          <w:szCs w:val="21"/>
+          <w:lang w:eastAsia="pt-BR"/>
+        </w:rPr>
+        <w:t>"</w:t>
+      </w:r>
+      <w:r>
+        <w:rPr>
+          <w:rFonts w:ascii="Consolas" w:eastAsia="Times New Roman" w:hAnsi="Consolas" w:cs="Times New Roman"/>
+          <w:color w:val="CCCCCC"/>
+          <w:sz w:val="21"/>
+          <w:szCs w:val="21"/>
+          <w:lang w:eastAsia="pt-BR"/>
+        </w:rPr>
+        <w:t xml:space="preserve"> </w:t>
+      </w:r>
+      <w:r>
+        <w:rPr>
+          <w:rFonts w:ascii="Consolas" w:eastAsia="Times New Roman" w:hAnsi="Consolas" w:cs="Times New Roman"/>
+          <w:color w:val="D4D4D4"/>
+          <w:sz w:val="21"/>
+          <w:szCs w:val="21"/>
+          <w:lang w:eastAsia="pt-BR"/>
+        </w:rPr>
+        <w:t>:</w:t>
+      </w:r>
+      <w:proofErr w:type="gramEnd"/>
+      <w:r>
+        <w:rPr>
+          <w:rFonts w:ascii="Consolas" w:eastAsia="Times New Roman" w:hAnsi="Consolas" w:cs="Times New Roman"/>
+          <w:color w:val="CCCCCC"/>
+          <w:sz w:val="21"/>
+          <w:szCs w:val="21"/>
+          <w:lang w:eastAsia="pt-BR"/>
+        </w:rPr>
+        <w:t xml:space="preserve"> </w:t>
+      </w:r>
+      <w:r>
+        <w:rPr>
+          <w:rFonts w:ascii="Consolas" w:eastAsia="Times New Roman" w:hAnsi="Consolas" w:cs="Times New Roman"/>
+          <w:color w:val="9CDCFE"/>
+          <w:sz w:val="21"/>
+          <w:szCs w:val="21"/>
+          <w:lang w:eastAsia="pt-BR"/>
+        </w:rPr>
+        <w:t>_</w:t>
+      </w:r>
+      <w:proofErr w:type="spellStart"/>
+      <w:r>
+        <w:rPr>
+          <w:rFonts w:ascii="Consolas" w:eastAsia="Times New Roman" w:hAnsi="Consolas" w:cs="Times New Roman"/>
+          <w:color w:val="9CDCFE"/>
+          <w:sz w:val="21"/>
+          <w:szCs w:val="21"/>
+          <w:lang w:eastAsia="pt-BR"/>
+        </w:rPr>
+        <w:t>cnpj</w:t>
+      </w:r>
+      <w:proofErr w:type="spellEnd"/>
+      <w:r>
+        <w:rPr>
+          <w:rFonts w:ascii="Consolas" w:eastAsia="Times New Roman" w:hAnsi="Consolas" w:cs="Times New Roman"/>
+          <w:color w:val="CCCCCC"/>
+          <w:sz w:val="21"/>
+          <w:szCs w:val="21"/>
+          <w:lang w:eastAsia="pt-BR"/>
+        </w:rPr>
+        <w:t>,</w:t>
+      </w:r>
+    </w:p>
+    <w:p>
+      <w:pPr>
+        <w:shd w:val="clear" w:color="auto" w:fill="1F1F1F"/>
+        <w:spacing w:after="0" w:line="285" w:lineRule="atLeast"/>
+        <w:rPr>
+          <w:rFonts w:ascii="Consolas" w:eastAsia="Times New Roman" w:hAnsi="Consolas" w:cs="Times New Roman"/>
+          <w:color w:val="CCCCCC"/>
+          <w:sz w:val="21"/>
+          <w:szCs w:val="21"/>
+          <w:lang w:eastAsia="pt-BR"/>
+        </w:rPr>
+      </w:pPr>
+      <w:r>
+        <w:rPr>
+          <w:rFonts w:ascii="Consolas" w:eastAsia="Times New Roman" w:hAnsi="Consolas" w:cs="Times New Roman"/>
+          <w:color w:val="CCCCCC"/>
+          <w:sz w:val="21"/>
+          <w:szCs w:val="21"/>
+          <w:lang w:eastAsia="pt-BR"/>
+        </w:rPr>
+        <w:t xml:space="preserve">      </w:t>
+      </w:r>
+      <w:r>
+        <w:rPr>
+          <w:rFonts w:ascii="Consolas" w:eastAsia="Times New Roman" w:hAnsi="Consolas" w:cs="Times New Roman"/>
+          <w:color w:val="CE9178"/>
+          <w:sz w:val="21"/>
+          <w:szCs w:val="21"/>
+          <w:highlight w:val="darkMagenta"/>
+          <w:lang w:eastAsia="pt-BR"/>
+        </w:rPr>
+        <w:t>"</w:t>
+      </w:r>
+      <w:proofErr w:type="spellStart"/>
+      <w:r>
+        <w:rPr>
+          <w:rFonts w:ascii="Consolas" w:eastAsia="Times New Roman" w:hAnsi="Consolas" w:cs="Times New Roman"/>
+          <w:color w:val="CE9178"/>
+          <w:sz w:val="21"/>
+          <w:szCs w:val="21"/>
+          <w:highlight w:val="darkMagenta"/>
+          <w:lang w:eastAsia="pt-BR"/>
+        </w:rPr>
+        <w:t>TipoNotificacao</w:t>
+      </w:r>
+      <w:proofErr w:type="spellEnd"/>
+      <w:proofErr w:type="gramStart"/>
+      <w:r>
+        <w:rPr>
+          <w:rFonts w:ascii="Consolas" w:eastAsia="Times New Roman" w:hAnsi="Consolas" w:cs="Times New Roman"/>
+          <w:color w:val="CE9178"/>
+          <w:sz w:val="21"/>
+          <w:szCs w:val="21"/>
+          <w:highlight w:val="darkMagenta"/>
+          <w:lang w:eastAsia="pt-BR"/>
+        </w:rPr>
+        <w:t>"</w:t>
+      </w:r>
+      <w:r>
+        <w:rPr>
+          <w:rFonts w:ascii="Consolas" w:eastAsia="Times New Roman" w:hAnsi="Consolas" w:cs="Times New Roman"/>
+          <w:color w:val="CCCCCC"/>
+          <w:sz w:val="21"/>
+          <w:szCs w:val="21"/>
+          <w:highlight w:val="darkMagenta"/>
+          <w:lang w:eastAsia="pt-BR"/>
+        </w:rPr>
+        <w:t xml:space="preserve"> </w:t>
+      </w:r>
+      <w:r>
+        <w:rPr>
+          <w:rFonts w:ascii="Consolas" w:eastAsia="Times New Roman" w:hAnsi="Consolas" w:cs="Times New Roman"/>
+          <w:color w:val="D4D4D4"/>
+          <w:sz w:val="21"/>
+          <w:szCs w:val="21"/>
+          <w:highlight w:val="darkMagenta"/>
+          <w:lang w:eastAsia="pt-BR"/>
+        </w:rPr>
+        <w:t>:</w:t>
+      </w:r>
+      <w:proofErr w:type="gramEnd"/>
+      <w:r>
+        <w:rPr>
+          <w:rFonts w:ascii="Consolas" w:eastAsia="Times New Roman" w:hAnsi="Consolas" w:cs="Times New Roman"/>
+          <w:color w:val="CCCCCC"/>
+          <w:sz w:val="21"/>
+          <w:szCs w:val="21"/>
+          <w:highlight w:val="darkMagenta"/>
+          <w:lang w:eastAsia="pt-BR"/>
+        </w:rPr>
+        <w:t xml:space="preserve"> </w:t>
+      </w:r>
+      <w:proofErr w:type="spellStart"/>
+      <w:r>
+        <w:rPr>
+          <w:rFonts w:ascii="Consolas" w:eastAsia="Times New Roman" w:hAnsi="Consolas" w:cs="Times New Roman"/>
+          <w:color w:val="569CD6"/>
+          <w:sz w:val="21"/>
+          <w:szCs w:val="21"/>
+          <w:highlight w:val="darkMagenta"/>
+          <w:lang w:eastAsia="pt-BR"/>
+        </w:rPr>
+        <w:t>super</w:t>
+      </w:r>
+      <w:r>
+        <w:rPr>
+          <w:rFonts w:ascii="Consolas" w:eastAsia="Times New Roman" w:hAnsi="Consolas" w:cs="Times New Roman"/>
+          <w:color w:val="CCCCCC"/>
+          <w:sz w:val="21"/>
+          <w:szCs w:val="21"/>
+          <w:highlight w:val="darkMagenta"/>
+          <w:lang w:eastAsia="pt-BR"/>
+        </w:rPr>
+        <w:t>.</w:t>
+      </w:r>
+      <w:r>
+        <w:rPr>
+          <w:rFonts w:ascii="Consolas" w:eastAsia="Times New Roman" w:hAnsi="Consolas" w:cs="Times New Roman"/>
+          <w:color w:val="DCDCAA"/>
+          <w:sz w:val="21"/>
+          <w:szCs w:val="21"/>
+          <w:highlight w:val="darkMagenta"/>
+          <w:lang w:eastAsia="pt-BR"/>
+        </w:rPr>
+        <w:t>getTipoNotificacao</w:t>
+      </w:r>
+      <w:proofErr w:type="spellEnd"/>
+      <w:r>
+        <w:rPr>
+          <w:rFonts w:ascii="Consolas" w:eastAsia="Times New Roman" w:hAnsi="Consolas" w:cs="Times New Roman"/>
+          <w:color w:val="CCCCCC"/>
+          <w:sz w:val="21"/>
+          <w:szCs w:val="21"/>
+          <w:highlight w:val="darkMagenta"/>
+          <w:lang w:eastAsia="pt-BR"/>
+        </w:rPr>
+        <w:t>()</w:t>
+      </w:r>
+    </w:p>
+    <w:p>
+      <w:pPr>
+        <w:shd w:val="clear" w:color="auto" w:fill="1F1F1F"/>
+        <w:spacing w:after="0" w:line="285" w:lineRule="atLeast"/>
+        <w:rPr>
+          <w:rFonts w:ascii="Consolas" w:eastAsia="Times New Roman" w:hAnsi="Consolas" w:cs="Times New Roman"/>
+          <w:color w:val="CCCCCC"/>
+          <w:sz w:val="21"/>
+          <w:szCs w:val="21"/>
+          <w:lang w:eastAsia="pt-BR"/>
+        </w:rPr>
+      </w:pPr>
+      <w:r>
+        <w:rPr>
+          <w:rFonts w:ascii="Consolas" w:eastAsia="Times New Roman" w:hAnsi="Consolas" w:cs="Times New Roman"/>
+          <w:color w:val="CCCCCC"/>
+          <w:sz w:val="21"/>
+          <w:szCs w:val="21"/>
+          <w:lang w:eastAsia="pt-BR"/>
+        </w:rPr>
+        <w:t xml:space="preserve">    </w:t>
+      </w:r>
+      <w:proofErr w:type="gramStart"/>
+      <w:r>
+        <w:rPr>
+          <w:rFonts w:ascii="Consolas" w:eastAsia="Times New Roman" w:hAnsi="Consolas" w:cs="Times New Roman"/>
+          <w:color w:val="CCCCCC"/>
+          <w:sz w:val="21"/>
+          <w:szCs w:val="21"/>
+          <w:lang w:eastAsia="pt-BR"/>
+        </w:rPr>
+        <w:t>}.</w:t>
+      </w:r>
+      <w:proofErr w:type="spellStart"/>
+      <w:r>
+        <w:rPr>
+          <w:rFonts w:ascii="Consolas" w:eastAsia="Times New Roman" w:hAnsi="Consolas" w:cs="Times New Roman"/>
+          <w:color w:val="DCDCAA"/>
+          <w:sz w:val="21"/>
+          <w:szCs w:val="21"/>
+          <w:lang w:eastAsia="pt-BR"/>
+        </w:rPr>
+        <w:t>toString</w:t>
+      </w:r>
+      <w:proofErr w:type="spellEnd"/>
+      <w:proofErr w:type="gramEnd"/>
+      <w:r>
+        <w:rPr>
+          <w:rFonts w:ascii="Consolas" w:eastAsia="Times New Roman" w:hAnsi="Consolas" w:cs="Times New Roman"/>
+          <w:color w:val="CCCCCC"/>
+          <w:sz w:val="21"/>
+          <w:szCs w:val="21"/>
+          <w:lang w:eastAsia="pt-BR"/>
+        </w:rPr>
+        <w:t>();</w:t>
+      </w:r>
+    </w:p>
+    <w:p>
+      <w:pPr>
+        <w:shd w:val="clear" w:color="auto" w:fill="1F1F1F"/>
+        <w:spacing w:after="0" w:line="285" w:lineRule="atLeast"/>
+        <w:rPr>
+          <w:rFonts w:ascii="Consolas" w:eastAsia="Times New Roman" w:hAnsi="Consolas" w:cs="Times New Roman"/>
+          <w:color w:val="CCCCCC"/>
+          <w:sz w:val="21"/>
+          <w:szCs w:val="21"/>
+          <w:lang w:eastAsia="pt-BR"/>
+        </w:rPr>
+      </w:pPr>
+      <w:r>
+        <w:rPr>
+          <w:rFonts w:ascii="Consolas" w:eastAsia="Times New Roman" w:hAnsi="Consolas" w:cs="Times New Roman"/>
+          <w:color w:val="CCCCCC"/>
+          <w:sz w:val="21"/>
+          <w:szCs w:val="21"/>
+          <w:lang w:eastAsia="pt-BR"/>
+        </w:rPr>
+        <w:t>  }</w:t>
+      </w:r>
+    </w:p>
+    <w:p>
+      <w:pPr>
+        <w:shd w:val="clear" w:color="auto" w:fill="1F1F1F"/>
+        <w:spacing w:after="0" w:line="285" w:lineRule="atLeast"/>
+        <w:rPr>
+          <w:rFonts w:ascii="Consolas" w:eastAsia="Times New Roman" w:hAnsi="Consolas" w:cs="Times New Roman"/>
+          <w:color w:val="CCCCCC"/>
+          <w:sz w:val="21"/>
+          <w:szCs w:val="21"/>
+          <w:lang w:eastAsia="pt-BR"/>
+        </w:rPr>
+      </w:pPr>
+      <w:r>
+        <w:rPr>
+          <w:rFonts w:ascii="Consolas" w:eastAsia="Times New Roman" w:hAnsi="Consolas" w:cs="Times New Roman"/>
+          <w:color w:val="CCCCCC"/>
+          <w:sz w:val="21"/>
+          <w:szCs w:val="21"/>
+          <w:lang w:eastAsia="pt-BR"/>
+        </w:rPr>
+        <w:t>}</w:t>
+      </w:r>
+    </w:p>
+    <w:p/>
+    <w:p/>
+    <w:p>
+      <w:r>
+        <w:t>Agora instanciando com valores padrões</w:t>
+      </w:r>
       <w:bookmarkStart w:id="0" w:name="_GoBack"/>
       <w:bookmarkEnd w:id="0"/>
     </w:p>
+    <w:p>
+      <w:pPr>
+        <w:shd w:val="clear" w:color="auto" w:fill="1F1F1F"/>
+        <w:spacing w:after="0" w:line="285" w:lineRule="atLeast"/>
+        <w:rPr>
+          <w:rFonts w:ascii="Consolas" w:eastAsia="Times New Roman" w:hAnsi="Consolas" w:cs="Times New Roman"/>
+          <w:color w:val="CCCCCC"/>
+          <w:sz w:val="21"/>
+          <w:szCs w:val="21"/>
+          <w:lang w:eastAsia="pt-BR"/>
+        </w:rPr>
+      </w:pPr>
+      <w:r>
+        <w:rPr>
+          <w:rFonts w:ascii="Consolas" w:eastAsia="Times New Roman" w:hAnsi="Consolas" w:cs="Times New Roman"/>
+          <w:color w:val="CCCCCC"/>
+          <w:sz w:val="21"/>
+          <w:szCs w:val="21"/>
+          <w:lang w:eastAsia="pt-BR"/>
+        </w:rPr>
+        <w:t xml:space="preserve">  </w:t>
+      </w:r>
+      <w:proofErr w:type="gramStart"/>
+      <w:r>
+        <w:rPr>
+          <w:rFonts w:ascii="Consolas" w:eastAsia="Times New Roman" w:hAnsi="Consolas" w:cs="Times New Roman"/>
+          <w:color w:val="569CD6"/>
+          <w:sz w:val="21"/>
+          <w:szCs w:val="21"/>
+          <w:lang w:eastAsia="pt-BR"/>
+        </w:rPr>
+        <w:t>var</w:t>
+      </w:r>
+      <w:proofErr w:type="gramEnd"/>
+      <w:r>
+        <w:rPr>
+          <w:rFonts w:ascii="Consolas" w:eastAsia="Times New Roman" w:hAnsi="Consolas" w:cs="Times New Roman"/>
+          <w:color w:val="CCCCCC"/>
+          <w:sz w:val="21"/>
+          <w:szCs w:val="21"/>
+          <w:lang w:eastAsia="pt-BR"/>
+        </w:rPr>
+        <w:t xml:space="preserve"> </w:t>
+      </w:r>
+      <w:proofErr w:type="spellStart"/>
+      <w:r>
+        <w:rPr>
+          <w:rFonts w:ascii="Consolas" w:eastAsia="Times New Roman" w:hAnsi="Consolas" w:cs="Times New Roman"/>
+          <w:color w:val="9CDCFE"/>
+          <w:sz w:val="21"/>
+          <w:szCs w:val="21"/>
+          <w:lang w:eastAsia="pt-BR"/>
+        </w:rPr>
+        <w:t>usuarioFisico</w:t>
+      </w:r>
+      <w:proofErr w:type="spellEnd"/>
+      <w:r>
+        <w:rPr>
+          <w:rFonts w:ascii="Consolas" w:eastAsia="Times New Roman" w:hAnsi="Consolas" w:cs="Times New Roman"/>
+          <w:color w:val="CCCCCC"/>
+          <w:sz w:val="21"/>
+          <w:szCs w:val="21"/>
+          <w:lang w:eastAsia="pt-BR"/>
+        </w:rPr>
+        <w:t xml:space="preserve"> </w:t>
+      </w:r>
+      <w:r>
+        <w:rPr>
+          <w:rFonts w:ascii="Consolas" w:eastAsia="Times New Roman" w:hAnsi="Consolas" w:cs="Times New Roman"/>
+          <w:color w:val="D4D4D4"/>
+          <w:sz w:val="21"/>
+          <w:szCs w:val="21"/>
+          <w:lang w:eastAsia="pt-BR"/>
+        </w:rPr>
+        <w:t>=</w:t>
+      </w:r>
+      <w:r>
+        <w:rPr>
+          <w:rFonts w:ascii="Consolas" w:eastAsia="Times New Roman" w:hAnsi="Consolas" w:cs="Times New Roman"/>
+          <w:color w:val="CCCCCC"/>
+          <w:sz w:val="21"/>
+          <w:szCs w:val="21"/>
+          <w:lang w:eastAsia="pt-BR"/>
+        </w:rPr>
+        <w:t xml:space="preserve"> </w:t>
+      </w:r>
+      <w:r>
+        <w:rPr>
+          <w:rFonts w:ascii="Consolas" w:eastAsia="Times New Roman" w:hAnsi="Consolas" w:cs="Times New Roman"/>
+          <w:color w:val="569CD6"/>
+          <w:sz w:val="21"/>
+          <w:szCs w:val="21"/>
+          <w:lang w:eastAsia="pt-BR"/>
+        </w:rPr>
+        <w:t>new</w:t>
+      </w:r>
+      <w:r>
+        <w:rPr>
+          <w:rFonts w:ascii="Consolas" w:eastAsia="Times New Roman" w:hAnsi="Consolas" w:cs="Times New Roman"/>
+          <w:color w:val="CCCCCC"/>
+          <w:sz w:val="21"/>
+          <w:szCs w:val="21"/>
+          <w:lang w:eastAsia="pt-BR"/>
+        </w:rPr>
+        <w:t xml:space="preserve"> </w:t>
+      </w:r>
+      <w:proofErr w:type="spellStart"/>
+      <w:r>
+        <w:rPr>
+          <w:rFonts w:ascii="Consolas" w:eastAsia="Times New Roman" w:hAnsi="Consolas" w:cs="Times New Roman"/>
+          <w:color w:val="4EC9B0"/>
+          <w:sz w:val="21"/>
+          <w:szCs w:val="21"/>
+          <w:lang w:eastAsia="pt-BR"/>
+        </w:rPr>
+        <w:t>PessoaFisica</w:t>
+      </w:r>
+      <w:proofErr w:type="spellEnd"/>
+      <w:r>
+        <w:rPr>
+          <w:rFonts w:ascii="Consolas" w:eastAsia="Times New Roman" w:hAnsi="Consolas" w:cs="Times New Roman"/>
+          <w:color w:val="CCCCCC"/>
+          <w:sz w:val="21"/>
+          <w:szCs w:val="21"/>
+          <w:lang w:eastAsia="pt-BR"/>
+        </w:rPr>
+        <w:t>(</w:t>
+      </w:r>
+    </w:p>
+    <w:p>
+      <w:pPr>
+        <w:shd w:val="clear" w:color="auto" w:fill="1F1F1F"/>
+        <w:spacing w:after="0" w:line="285" w:lineRule="atLeast"/>
+        <w:rPr>
+          <w:rFonts w:ascii="Consolas" w:eastAsia="Times New Roman" w:hAnsi="Consolas" w:cs="Times New Roman"/>
+          <w:color w:val="CCCCCC"/>
+          <w:sz w:val="21"/>
+          <w:szCs w:val="21"/>
+          <w:lang w:eastAsia="pt-BR"/>
+        </w:rPr>
+      </w:pPr>
+      <w:r>
+        <w:rPr>
+          <w:rFonts w:ascii="Consolas" w:eastAsia="Times New Roman" w:hAnsi="Consolas" w:cs="Times New Roman"/>
+          <w:color w:val="CCCCCC"/>
+          <w:sz w:val="21"/>
+          <w:szCs w:val="21"/>
+          <w:lang w:eastAsia="pt-BR"/>
+        </w:rPr>
+        <w:t xml:space="preserve">    </w:t>
+      </w:r>
+      <w:r>
+        <w:rPr>
+          <w:rFonts w:ascii="Consolas" w:eastAsia="Times New Roman" w:hAnsi="Consolas" w:cs="Times New Roman"/>
+          <w:color w:val="CE9178"/>
+          <w:sz w:val="21"/>
+          <w:szCs w:val="21"/>
+          <w:lang w:eastAsia="pt-BR"/>
+        </w:rPr>
+        <w:t>"Alleph"</w:t>
+      </w:r>
+      <w:r>
+        <w:rPr>
+          <w:rFonts w:ascii="Consolas" w:eastAsia="Times New Roman" w:hAnsi="Consolas" w:cs="Times New Roman"/>
+          <w:color w:val="CCCCCC"/>
+          <w:sz w:val="21"/>
+          <w:szCs w:val="21"/>
+          <w:lang w:eastAsia="pt-BR"/>
+        </w:rPr>
+        <w:t>,</w:t>
+      </w:r>
+    </w:p>
+    <w:p>
+      <w:pPr>
+        <w:shd w:val="clear" w:color="auto" w:fill="1F1F1F"/>
+        <w:spacing w:after="0" w:line="285" w:lineRule="atLeast"/>
+        <w:rPr>
+          <w:rFonts w:ascii="Consolas" w:eastAsia="Times New Roman" w:hAnsi="Consolas" w:cs="Times New Roman"/>
+          <w:color w:val="CCCCCC"/>
+          <w:sz w:val="21"/>
+          <w:szCs w:val="21"/>
+          <w:lang w:eastAsia="pt-BR"/>
+        </w:rPr>
+      </w:pPr>
+      <w:r>
+        <w:rPr>
+          <w:rFonts w:ascii="Consolas" w:eastAsia="Times New Roman" w:hAnsi="Consolas" w:cs="Times New Roman"/>
+          <w:color w:val="CCCCCC"/>
+          <w:sz w:val="21"/>
+          <w:szCs w:val="21"/>
+          <w:lang w:eastAsia="pt-BR"/>
+        </w:rPr>
+        <w:t xml:space="preserve">    </w:t>
+      </w:r>
+      <w:r>
+        <w:rPr>
+          <w:rFonts w:ascii="Consolas" w:eastAsia="Times New Roman" w:hAnsi="Consolas" w:cs="Times New Roman"/>
+          <w:color w:val="CE9178"/>
+          <w:sz w:val="21"/>
+          <w:szCs w:val="21"/>
+          <w:lang w:eastAsia="pt-BR"/>
+        </w:rPr>
+        <w:t>"Nogueira"</w:t>
+      </w:r>
+      <w:r>
+        <w:rPr>
+          <w:rFonts w:ascii="Consolas" w:eastAsia="Times New Roman" w:hAnsi="Consolas" w:cs="Times New Roman"/>
+          <w:color w:val="CCCCCC"/>
+          <w:sz w:val="21"/>
+          <w:szCs w:val="21"/>
+          <w:lang w:eastAsia="pt-BR"/>
+        </w:rPr>
+        <w:t>,</w:t>
+      </w:r>
+    </w:p>
+    <w:p>
+      <w:pPr>
+        <w:shd w:val="clear" w:color="auto" w:fill="1F1F1F"/>
+        <w:spacing w:after="0" w:line="285" w:lineRule="atLeast"/>
+        <w:rPr>
+          <w:rFonts w:ascii="Consolas" w:eastAsia="Times New Roman" w:hAnsi="Consolas" w:cs="Times New Roman"/>
+          <w:color w:val="CCCCCC"/>
+          <w:sz w:val="21"/>
+          <w:szCs w:val="21"/>
+          <w:lang w:eastAsia="pt-BR"/>
+        </w:rPr>
+      </w:pPr>
+      <w:r>
+        <w:rPr>
+          <w:rFonts w:ascii="Consolas" w:eastAsia="Times New Roman" w:hAnsi="Consolas" w:cs="Times New Roman"/>
+          <w:color w:val="CCCCCC"/>
+          <w:sz w:val="21"/>
+          <w:szCs w:val="21"/>
+          <w:lang w:eastAsia="pt-BR"/>
+        </w:rPr>
+        <w:t xml:space="preserve">    </w:t>
+      </w:r>
+      <w:r>
+        <w:rPr>
+          <w:rFonts w:ascii="Consolas" w:eastAsia="Times New Roman" w:hAnsi="Consolas" w:cs="Times New Roman"/>
+          <w:color w:val="CE9178"/>
+          <w:sz w:val="21"/>
+          <w:szCs w:val="21"/>
+          <w:lang w:eastAsia="pt-BR"/>
+        </w:rPr>
+        <w:t>"Duarte Branco 26"</w:t>
+      </w:r>
+      <w:r>
+        <w:rPr>
+          <w:rFonts w:ascii="Consolas" w:eastAsia="Times New Roman" w:hAnsi="Consolas" w:cs="Times New Roman"/>
+          <w:color w:val="CCCCCC"/>
+          <w:sz w:val="21"/>
+          <w:szCs w:val="21"/>
+          <w:lang w:eastAsia="pt-BR"/>
+        </w:rPr>
+        <w:t>,</w:t>
+      </w:r>
+    </w:p>
+    <w:p>
+      <w:pPr>
+        <w:shd w:val="clear" w:color="auto" w:fill="1F1F1F"/>
+        <w:spacing w:after="0" w:line="285" w:lineRule="atLeast"/>
+        <w:rPr>
+          <w:rFonts w:ascii="Consolas" w:eastAsia="Times New Roman" w:hAnsi="Consolas" w:cs="Times New Roman"/>
+          <w:color w:val="CCCCCC"/>
+          <w:sz w:val="21"/>
+          <w:szCs w:val="21"/>
+          <w:lang w:eastAsia="pt-BR"/>
+        </w:rPr>
+      </w:pPr>
+      <w:r>
+        <w:rPr>
+          <w:rFonts w:ascii="Consolas" w:eastAsia="Times New Roman" w:hAnsi="Consolas" w:cs="Times New Roman"/>
+          <w:color w:val="CCCCCC"/>
+          <w:sz w:val="21"/>
+          <w:szCs w:val="21"/>
+          <w:lang w:eastAsia="pt-BR"/>
+        </w:rPr>
+        <w:t xml:space="preserve">    </w:t>
+      </w:r>
+      <w:r>
+        <w:rPr>
+          <w:rFonts w:ascii="Consolas" w:eastAsia="Times New Roman" w:hAnsi="Consolas" w:cs="Times New Roman"/>
+          <w:color w:val="CE9178"/>
+          <w:sz w:val="21"/>
+          <w:szCs w:val="21"/>
+          <w:lang w:eastAsia="pt-BR"/>
+        </w:rPr>
+        <w:t>"15679025701"</w:t>
+      </w:r>
+      <w:r>
+        <w:rPr>
+          <w:rFonts w:ascii="Consolas" w:eastAsia="Times New Roman" w:hAnsi="Consolas" w:cs="Times New Roman"/>
+          <w:color w:val="CCCCCC"/>
+          <w:sz w:val="21"/>
+          <w:szCs w:val="21"/>
+          <w:lang w:eastAsia="pt-BR"/>
+        </w:rPr>
+        <w:t>,</w:t>
+      </w:r>
+    </w:p>
+    <w:p>
+      <w:pPr>
+        <w:shd w:val="clear" w:color="auto" w:fill="1F1F1F"/>
+        <w:spacing w:after="0" w:line="285" w:lineRule="atLeast"/>
+        <w:rPr>
+          <w:rFonts w:ascii="Consolas" w:eastAsia="Times New Roman" w:hAnsi="Consolas" w:cs="Times New Roman"/>
+          <w:color w:val="CCCCCC"/>
+          <w:sz w:val="21"/>
+          <w:szCs w:val="21"/>
+          <w:lang w:eastAsia="pt-BR"/>
+        </w:rPr>
+      </w:pPr>
+      <w:r>
+        <w:rPr>
+          <w:rFonts w:ascii="Consolas" w:eastAsia="Times New Roman" w:hAnsi="Consolas" w:cs="Times New Roman"/>
+          <w:color w:val="CCCCCC"/>
+          <w:sz w:val="21"/>
+          <w:szCs w:val="21"/>
+          <w:lang w:eastAsia="pt-BR"/>
+        </w:rPr>
+        <w:t xml:space="preserve">    </w:t>
+      </w:r>
+      <w:proofErr w:type="spellStart"/>
+      <w:r>
+        <w:rPr>
+          <w:rFonts w:ascii="Consolas" w:eastAsia="Times New Roman" w:hAnsi="Consolas" w:cs="Times New Roman"/>
+          <w:color w:val="4EC9B0"/>
+          <w:sz w:val="21"/>
+          <w:szCs w:val="21"/>
+          <w:highlight w:val="darkMagenta"/>
+          <w:lang w:eastAsia="pt-BR"/>
+        </w:rPr>
+        <w:t>TipoNotificacao</w:t>
+      </w:r>
+      <w:r>
+        <w:rPr>
+          <w:rFonts w:ascii="Consolas" w:eastAsia="Times New Roman" w:hAnsi="Consolas" w:cs="Times New Roman"/>
+          <w:color w:val="CCCCCC"/>
+          <w:sz w:val="21"/>
+          <w:szCs w:val="21"/>
+          <w:highlight w:val="darkMagenta"/>
+          <w:lang w:eastAsia="pt-BR"/>
+        </w:rPr>
+        <w:t>.</w:t>
+      </w:r>
+      <w:r>
+        <w:rPr>
+          <w:rFonts w:ascii="Consolas" w:eastAsia="Times New Roman" w:hAnsi="Consolas" w:cs="Times New Roman"/>
+          <w:color w:val="4FC1FF"/>
+          <w:sz w:val="21"/>
+          <w:szCs w:val="21"/>
+          <w:highlight w:val="darkMagenta"/>
+          <w:lang w:eastAsia="pt-BR"/>
+        </w:rPr>
+        <w:t>EMAIL</w:t>
+      </w:r>
+      <w:proofErr w:type="spellEnd"/>
+      <w:r>
+        <w:rPr>
+          <w:rFonts w:ascii="Consolas" w:eastAsia="Times New Roman" w:hAnsi="Consolas" w:cs="Times New Roman"/>
+          <w:color w:val="CCCCCC"/>
+          <w:sz w:val="21"/>
+          <w:szCs w:val="21"/>
+          <w:highlight w:val="darkMagenta"/>
+          <w:lang w:eastAsia="pt-BR"/>
+        </w:rPr>
+        <w:t>,</w:t>
+      </w:r>
+    </w:p>
+    <w:p>
+      <w:pPr>
+        <w:shd w:val="clear" w:color="auto" w:fill="1F1F1F"/>
+        <w:spacing w:after="0" w:line="285" w:lineRule="atLeast"/>
+        <w:rPr>
+          <w:rFonts w:ascii="Consolas" w:eastAsia="Times New Roman" w:hAnsi="Consolas" w:cs="Times New Roman"/>
+          <w:color w:val="CCCCCC"/>
+          <w:sz w:val="21"/>
+          <w:szCs w:val="21"/>
+          <w:lang w:eastAsia="pt-BR"/>
+        </w:rPr>
+      </w:pPr>
+      <w:r>
+        <w:rPr>
+          <w:rFonts w:ascii="Consolas" w:eastAsia="Times New Roman" w:hAnsi="Consolas" w:cs="Times New Roman"/>
+          <w:color w:val="CCCCCC"/>
+          <w:sz w:val="21"/>
+          <w:szCs w:val="21"/>
+          <w:lang w:eastAsia="pt-BR"/>
+        </w:rPr>
+        <w:t>  );</w:t>
+      </w:r>
+    </w:p>
+    <w:p>
+      <w:pPr>
+        <w:shd w:val="clear" w:color="auto" w:fill="1F1F1F"/>
+        <w:spacing w:after="0" w:line="285" w:lineRule="atLeast"/>
+        <w:rPr>
+          <w:rFonts w:ascii="Consolas" w:eastAsia="Times New Roman" w:hAnsi="Consolas" w:cs="Times New Roman"/>
+          <w:color w:val="CCCCCC"/>
+          <w:sz w:val="21"/>
+          <w:szCs w:val="21"/>
+          <w:lang w:eastAsia="pt-BR"/>
+        </w:rPr>
+      </w:pPr>
+    </w:p>
+    <w:p>
+      <w:pPr>
+        <w:shd w:val="clear" w:color="auto" w:fill="1F1F1F"/>
+        <w:spacing w:after="0" w:line="285" w:lineRule="atLeast"/>
+        <w:rPr>
+          <w:rFonts w:ascii="Consolas" w:eastAsia="Times New Roman" w:hAnsi="Consolas" w:cs="Times New Roman"/>
+          <w:color w:val="CCCCCC"/>
+          <w:sz w:val="21"/>
+          <w:szCs w:val="21"/>
+          <w:lang w:eastAsia="pt-BR"/>
+        </w:rPr>
+      </w:pPr>
+      <w:r>
+        <w:rPr>
+          <w:rFonts w:ascii="Consolas" w:eastAsia="Times New Roman" w:hAnsi="Consolas" w:cs="Times New Roman"/>
+          <w:color w:val="CCCCCC"/>
+          <w:sz w:val="21"/>
+          <w:szCs w:val="21"/>
+          <w:lang w:eastAsia="pt-BR"/>
+        </w:rPr>
+        <w:t xml:space="preserve">    </w:t>
+      </w:r>
+      <w:proofErr w:type="gramStart"/>
+      <w:r>
+        <w:rPr>
+          <w:rFonts w:ascii="Consolas" w:eastAsia="Times New Roman" w:hAnsi="Consolas" w:cs="Times New Roman"/>
+          <w:color w:val="569CD6"/>
+          <w:sz w:val="21"/>
+          <w:szCs w:val="21"/>
+          <w:lang w:eastAsia="pt-BR"/>
+        </w:rPr>
+        <w:t>var</w:t>
+      </w:r>
+      <w:proofErr w:type="gramEnd"/>
+      <w:r>
+        <w:rPr>
+          <w:rFonts w:ascii="Consolas" w:eastAsia="Times New Roman" w:hAnsi="Consolas" w:cs="Times New Roman"/>
+          <w:color w:val="CCCCCC"/>
+          <w:sz w:val="21"/>
+          <w:szCs w:val="21"/>
+          <w:lang w:eastAsia="pt-BR"/>
+        </w:rPr>
+        <w:t xml:space="preserve"> </w:t>
+      </w:r>
+      <w:r>
+        <w:rPr>
+          <w:rFonts w:ascii="Consolas" w:eastAsia="Times New Roman" w:hAnsi="Consolas" w:cs="Times New Roman"/>
+          <w:color w:val="9CDCFE"/>
+          <w:sz w:val="21"/>
+          <w:szCs w:val="21"/>
+          <w:lang w:eastAsia="pt-BR"/>
+        </w:rPr>
+        <w:t>usuarioFisico2</w:t>
+      </w:r>
+      <w:r>
+        <w:rPr>
+          <w:rFonts w:ascii="Consolas" w:eastAsia="Times New Roman" w:hAnsi="Consolas" w:cs="Times New Roman"/>
+          <w:color w:val="CCCCCC"/>
+          <w:sz w:val="21"/>
+          <w:szCs w:val="21"/>
+          <w:lang w:eastAsia="pt-BR"/>
+        </w:rPr>
+        <w:t xml:space="preserve"> </w:t>
+      </w:r>
+      <w:r>
+        <w:rPr>
+          <w:rFonts w:ascii="Consolas" w:eastAsia="Times New Roman" w:hAnsi="Consolas" w:cs="Times New Roman"/>
+          <w:color w:val="D4D4D4"/>
+          <w:sz w:val="21"/>
+          <w:szCs w:val="21"/>
+          <w:lang w:eastAsia="pt-BR"/>
+        </w:rPr>
+        <w:t>=</w:t>
+      </w:r>
+      <w:r>
+        <w:rPr>
+          <w:rFonts w:ascii="Consolas" w:eastAsia="Times New Roman" w:hAnsi="Consolas" w:cs="Times New Roman"/>
+          <w:color w:val="CCCCCC"/>
+          <w:sz w:val="21"/>
+          <w:szCs w:val="21"/>
+          <w:lang w:eastAsia="pt-BR"/>
+        </w:rPr>
+        <w:t xml:space="preserve"> </w:t>
+      </w:r>
+      <w:r>
+        <w:rPr>
+          <w:rFonts w:ascii="Consolas" w:eastAsia="Times New Roman" w:hAnsi="Consolas" w:cs="Times New Roman"/>
+          <w:color w:val="569CD6"/>
+          <w:sz w:val="21"/>
+          <w:szCs w:val="21"/>
+          <w:lang w:eastAsia="pt-BR"/>
+        </w:rPr>
+        <w:t>new</w:t>
+      </w:r>
+      <w:r>
+        <w:rPr>
+          <w:rFonts w:ascii="Consolas" w:eastAsia="Times New Roman" w:hAnsi="Consolas" w:cs="Times New Roman"/>
+          <w:color w:val="CCCCCC"/>
+          <w:sz w:val="21"/>
+          <w:szCs w:val="21"/>
+          <w:lang w:eastAsia="pt-BR"/>
+        </w:rPr>
+        <w:t xml:space="preserve"> </w:t>
+      </w:r>
+      <w:proofErr w:type="spellStart"/>
+      <w:r>
+        <w:rPr>
+          <w:rFonts w:ascii="Consolas" w:eastAsia="Times New Roman" w:hAnsi="Consolas" w:cs="Times New Roman"/>
+          <w:color w:val="4EC9B0"/>
+          <w:sz w:val="21"/>
+          <w:szCs w:val="21"/>
+          <w:lang w:eastAsia="pt-BR"/>
+        </w:rPr>
+        <w:t>PessoaFisica</w:t>
+      </w:r>
+      <w:proofErr w:type="spellEnd"/>
+      <w:r>
+        <w:rPr>
+          <w:rFonts w:ascii="Consolas" w:eastAsia="Times New Roman" w:hAnsi="Consolas" w:cs="Times New Roman"/>
+          <w:color w:val="CCCCCC"/>
+          <w:sz w:val="21"/>
+          <w:szCs w:val="21"/>
+          <w:lang w:eastAsia="pt-BR"/>
+        </w:rPr>
+        <w:t>(</w:t>
+      </w:r>
+    </w:p>
+    <w:p>
+      <w:pPr>
+        <w:shd w:val="clear" w:color="auto" w:fill="1F1F1F"/>
+        <w:spacing w:after="0" w:line="285" w:lineRule="atLeast"/>
+        <w:rPr>
+          <w:rFonts w:ascii="Consolas" w:eastAsia="Times New Roman" w:hAnsi="Consolas" w:cs="Times New Roman"/>
+          <w:color w:val="CCCCCC"/>
+          <w:sz w:val="21"/>
+          <w:szCs w:val="21"/>
+          <w:lang w:eastAsia="pt-BR"/>
+        </w:rPr>
+      </w:pPr>
+      <w:r>
+        <w:rPr>
+          <w:rFonts w:ascii="Consolas" w:eastAsia="Times New Roman" w:hAnsi="Consolas" w:cs="Times New Roman"/>
+          <w:color w:val="CCCCCC"/>
+          <w:sz w:val="21"/>
+          <w:szCs w:val="21"/>
+          <w:lang w:eastAsia="pt-BR"/>
+        </w:rPr>
+        <w:t xml:space="preserve">    </w:t>
+      </w:r>
+      <w:r>
+        <w:rPr>
+          <w:rFonts w:ascii="Consolas" w:eastAsia="Times New Roman" w:hAnsi="Consolas" w:cs="Times New Roman"/>
+          <w:color w:val="CE9178"/>
+          <w:sz w:val="21"/>
+          <w:szCs w:val="21"/>
+          <w:lang w:eastAsia="pt-BR"/>
+        </w:rPr>
+        <w:t>"Alleph"</w:t>
+      </w:r>
+      <w:r>
+        <w:rPr>
+          <w:rFonts w:ascii="Consolas" w:eastAsia="Times New Roman" w:hAnsi="Consolas" w:cs="Times New Roman"/>
+          <w:color w:val="CCCCCC"/>
+          <w:sz w:val="21"/>
+          <w:szCs w:val="21"/>
+          <w:lang w:eastAsia="pt-BR"/>
+        </w:rPr>
+        <w:t>,</w:t>
+      </w:r>
+    </w:p>
+    <w:p>
+      <w:pPr>
+        <w:shd w:val="clear" w:color="auto" w:fill="1F1F1F"/>
+        <w:spacing w:after="0" w:line="285" w:lineRule="atLeast"/>
+        <w:rPr>
+          <w:rFonts w:ascii="Consolas" w:eastAsia="Times New Roman" w:hAnsi="Consolas" w:cs="Times New Roman"/>
+          <w:color w:val="CCCCCC"/>
+          <w:sz w:val="21"/>
+          <w:szCs w:val="21"/>
+          <w:lang w:eastAsia="pt-BR"/>
+        </w:rPr>
+      </w:pPr>
+      <w:r>
+        <w:rPr>
+          <w:rFonts w:ascii="Consolas" w:eastAsia="Times New Roman" w:hAnsi="Consolas" w:cs="Times New Roman"/>
+          <w:color w:val="CCCCCC"/>
+          <w:sz w:val="21"/>
+          <w:szCs w:val="21"/>
+          <w:lang w:eastAsia="pt-BR"/>
+        </w:rPr>
+        <w:t xml:space="preserve">    </w:t>
+      </w:r>
+      <w:r>
+        <w:rPr>
+          <w:rFonts w:ascii="Consolas" w:eastAsia="Times New Roman" w:hAnsi="Consolas" w:cs="Times New Roman"/>
+          <w:color w:val="CE9178"/>
+          <w:sz w:val="21"/>
+          <w:szCs w:val="21"/>
+          <w:lang w:eastAsia="pt-BR"/>
+        </w:rPr>
+        <w:t>"Nogueira"</w:t>
+      </w:r>
+      <w:r>
+        <w:rPr>
+          <w:rFonts w:ascii="Consolas" w:eastAsia="Times New Roman" w:hAnsi="Consolas" w:cs="Times New Roman"/>
+          <w:color w:val="CCCCCC"/>
+          <w:sz w:val="21"/>
+          <w:szCs w:val="21"/>
+          <w:lang w:eastAsia="pt-BR"/>
+        </w:rPr>
+        <w:t>,</w:t>
+      </w:r>
+    </w:p>
+    <w:p>
+      <w:pPr>
+        <w:shd w:val="clear" w:color="auto" w:fill="1F1F1F"/>
+        <w:spacing w:after="0" w:line="285" w:lineRule="atLeast"/>
+        <w:rPr>
+          <w:rFonts w:ascii="Consolas" w:eastAsia="Times New Roman" w:hAnsi="Consolas" w:cs="Times New Roman"/>
+          <w:color w:val="CCCCCC"/>
+          <w:sz w:val="21"/>
+          <w:szCs w:val="21"/>
+          <w:lang w:eastAsia="pt-BR"/>
+        </w:rPr>
+      </w:pPr>
+      <w:r>
+        <w:rPr>
+          <w:rFonts w:ascii="Consolas" w:eastAsia="Times New Roman" w:hAnsi="Consolas" w:cs="Times New Roman"/>
+          <w:color w:val="CCCCCC"/>
+          <w:sz w:val="21"/>
+          <w:szCs w:val="21"/>
+          <w:lang w:eastAsia="pt-BR"/>
+        </w:rPr>
+        <w:t xml:space="preserve">    </w:t>
+      </w:r>
+      <w:r>
+        <w:rPr>
+          <w:rFonts w:ascii="Consolas" w:eastAsia="Times New Roman" w:hAnsi="Consolas" w:cs="Times New Roman"/>
+          <w:color w:val="CE9178"/>
+          <w:sz w:val="21"/>
+          <w:szCs w:val="21"/>
+          <w:lang w:eastAsia="pt-BR"/>
+        </w:rPr>
+        <w:t>"Duarte Branco 26"</w:t>
+      </w:r>
+      <w:r>
+        <w:rPr>
+          <w:rFonts w:ascii="Consolas" w:eastAsia="Times New Roman" w:hAnsi="Consolas" w:cs="Times New Roman"/>
+          <w:color w:val="CCCCCC"/>
+          <w:sz w:val="21"/>
+          <w:szCs w:val="21"/>
+          <w:lang w:eastAsia="pt-BR"/>
+        </w:rPr>
+        <w:t>,</w:t>
+      </w:r>
+    </w:p>
+    <w:p>
+      <w:pPr>
+        <w:shd w:val="clear" w:color="auto" w:fill="1F1F1F"/>
+        <w:spacing w:after="0" w:line="285" w:lineRule="atLeast"/>
+        <w:rPr>
+          <w:rFonts w:ascii="Consolas" w:eastAsia="Times New Roman" w:hAnsi="Consolas" w:cs="Times New Roman"/>
+          <w:color w:val="CCCCCC"/>
+          <w:sz w:val="21"/>
+          <w:szCs w:val="21"/>
+          <w:lang w:eastAsia="pt-BR"/>
+        </w:rPr>
+      </w:pPr>
+      <w:r>
+        <w:rPr>
+          <w:rFonts w:ascii="Consolas" w:eastAsia="Times New Roman" w:hAnsi="Consolas" w:cs="Times New Roman"/>
+          <w:color w:val="CCCCCC"/>
+          <w:sz w:val="21"/>
+          <w:szCs w:val="21"/>
+          <w:lang w:eastAsia="pt-BR"/>
+        </w:rPr>
+        <w:t xml:space="preserve">    </w:t>
+      </w:r>
+      <w:r>
+        <w:rPr>
+          <w:rFonts w:ascii="Consolas" w:eastAsia="Times New Roman" w:hAnsi="Consolas" w:cs="Times New Roman"/>
+          <w:color w:val="CE9178"/>
+          <w:sz w:val="21"/>
+          <w:szCs w:val="21"/>
+          <w:lang w:eastAsia="pt-BR"/>
+        </w:rPr>
+        <w:t>"15679025701"</w:t>
+      </w:r>
+      <w:r>
+        <w:rPr>
+          <w:rFonts w:ascii="Consolas" w:eastAsia="Times New Roman" w:hAnsi="Consolas" w:cs="Times New Roman"/>
+          <w:color w:val="CCCCCC"/>
+          <w:sz w:val="21"/>
+          <w:szCs w:val="21"/>
+          <w:lang w:eastAsia="pt-BR"/>
+        </w:rPr>
+        <w:t>,</w:t>
+      </w:r>
+    </w:p>
+    <w:p>
+      <w:pPr>
+        <w:shd w:val="clear" w:color="auto" w:fill="1F1F1F"/>
+        <w:spacing w:after="0" w:line="285" w:lineRule="atLeast"/>
+        <w:rPr>
+          <w:rFonts w:ascii="Consolas" w:eastAsia="Times New Roman" w:hAnsi="Consolas" w:cs="Times New Roman"/>
+          <w:color w:val="CCCCCC"/>
+          <w:sz w:val="21"/>
+          <w:szCs w:val="21"/>
+          <w:lang w:eastAsia="pt-BR"/>
+        </w:rPr>
+      </w:pPr>
+      <w:r>
+        <w:rPr>
+          <w:rFonts w:ascii="Consolas" w:eastAsia="Times New Roman" w:hAnsi="Consolas" w:cs="Times New Roman"/>
+          <w:color w:val="CCCCCC"/>
+          <w:sz w:val="21"/>
+          <w:szCs w:val="21"/>
+          <w:lang w:eastAsia="pt-BR"/>
+        </w:rPr>
+        <w:t xml:space="preserve">    </w:t>
+      </w:r>
+      <w:proofErr w:type="spellStart"/>
+      <w:r>
+        <w:rPr>
+          <w:rFonts w:ascii="Consolas" w:eastAsia="Times New Roman" w:hAnsi="Consolas" w:cs="Times New Roman"/>
+          <w:color w:val="4EC9B0"/>
+          <w:sz w:val="21"/>
+          <w:szCs w:val="21"/>
+          <w:highlight w:val="darkMagenta"/>
+          <w:lang w:eastAsia="pt-BR"/>
+        </w:rPr>
+        <w:t>TipoNotificacao</w:t>
+      </w:r>
+      <w:r>
+        <w:rPr>
+          <w:rFonts w:ascii="Consolas" w:eastAsia="Times New Roman" w:hAnsi="Consolas" w:cs="Times New Roman"/>
+          <w:color w:val="CCCCCC"/>
+          <w:sz w:val="21"/>
+          <w:szCs w:val="21"/>
+          <w:highlight w:val="darkMagenta"/>
+          <w:lang w:eastAsia="pt-BR"/>
+        </w:rPr>
+        <w:t>.</w:t>
+      </w:r>
+      <w:r>
+        <w:rPr>
+          <w:rFonts w:ascii="Consolas" w:eastAsia="Times New Roman" w:hAnsi="Consolas" w:cs="Times New Roman"/>
+          <w:color w:val="4FC1FF"/>
+          <w:sz w:val="21"/>
+          <w:szCs w:val="21"/>
+          <w:highlight w:val="darkMagenta"/>
+          <w:lang w:eastAsia="pt-BR"/>
+        </w:rPr>
+        <w:t>SMS</w:t>
+      </w:r>
+      <w:proofErr w:type="spellEnd"/>
+      <w:r>
+        <w:rPr>
+          <w:rFonts w:ascii="Consolas" w:eastAsia="Times New Roman" w:hAnsi="Consolas" w:cs="Times New Roman"/>
+          <w:color w:val="CCCCCC"/>
+          <w:sz w:val="21"/>
+          <w:szCs w:val="21"/>
+          <w:highlight w:val="darkMagenta"/>
+          <w:lang w:eastAsia="pt-BR"/>
+        </w:rPr>
+        <w:t>,</w:t>
+      </w:r>
+    </w:p>
+    <w:p>
+      <w:pPr>
+        <w:shd w:val="clear" w:color="auto" w:fill="1F1F1F"/>
+        <w:spacing w:after="0" w:line="285" w:lineRule="atLeast"/>
+        <w:rPr>
+          <w:rFonts w:ascii="Consolas" w:eastAsia="Times New Roman" w:hAnsi="Consolas" w:cs="Times New Roman"/>
+          <w:color w:val="CCCCCC"/>
+          <w:sz w:val="21"/>
+          <w:szCs w:val="21"/>
+          <w:lang w:eastAsia="pt-BR"/>
+        </w:rPr>
+      </w:pPr>
+      <w:r>
+        <w:rPr>
+          <w:rFonts w:ascii="Consolas" w:eastAsia="Times New Roman" w:hAnsi="Consolas" w:cs="Times New Roman"/>
+          <w:color w:val="CCCCCC"/>
+          <w:sz w:val="21"/>
+          <w:szCs w:val="21"/>
+          <w:lang w:eastAsia="pt-BR"/>
+        </w:rPr>
+        <w:t>  );</w:t>
+      </w:r>
+    </w:p>
+    <w:p>
+      <w:pPr>
+        <w:shd w:val="clear" w:color="auto" w:fill="1F1F1F"/>
+        <w:spacing w:after="0" w:line="285" w:lineRule="atLeast"/>
+        <w:rPr>
+          <w:rFonts w:ascii="Consolas" w:eastAsia="Times New Roman" w:hAnsi="Consolas" w:cs="Times New Roman"/>
+          <w:color w:val="CCCCCC"/>
+          <w:sz w:val="21"/>
+          <w:szCs w:val="21"/>
+          <w:lang w:eastAsia="pt-BR"/>
+        </w:rPr>
+      </w:pPr>
+      <w:r>
+        <w:rPr>
+          <w:rFonts w:ascii="Consolas" w:eastAsia="Times New Roman" w:hAnsi="Consolas" w:cs="Times New Roman"/>
+          <w:color w:val="CCCCCC"/>
+          <w:sz w:val="21"/>
+          <w:szCs w:val="21"/>
+          <w:lang w:eastAsia="pt-BR"/>
+        </w:rPr>
+        <w:t xml:space="preserve">  </w:t>
+      </w:r>
+      <w:proofErr w:type="gramStart"/>
+      <w:r>
+        <w:rPr>
+          <w:rFonts w:ascii="Consolas" w:eastAsia="Times New Roman" w:hAnsi="Consolas" w:cs="Times New Roman"/>
+          <w:color w:val="569CD6"/>
+          <w:sz w:val="21"/>
+          <w:szCs w:val="21"/>
+          <w:lang w:eastAsia="pt-BR"/>
+        </w:rPr>
+        <w:t>var</w:t>
+      </w:r>
+      <w:proofErr w:type="gramEnd"/>
+      <w:r>
+        <w:rPr>
+          <w:rFonts w:ascii="Consolas" w:eastAsia="Times New Roman" w:hAnsi="Consolas" w:cs="Times New Roman"/>
+          <w:color w:val="CCCCCC"/>
+          <w:sz w:val="21"/>
+          <w:szCs w:val="21"/>
+          <w:lang w:eastAsia="pt-BR"/>
+        </w:rPr>
+        <w:t xml:space="preserve"> </w:t>
+      </w:r>
+      <w:proofErr w:type="spellStart"/>
+      <w:r>
+        <w:rPr>
+          <w:rFonts w:ascii="Consolas" w:eastAsia="Times New Roman" w:hAnsi="Consolas" w:cs="Times New Roman"/>
+          <w:color w:val="9CDCFE"/>
+          <w:sz w:val="21"/>
+          <w:szCs w:val="21"/>
+          <w:lang w:eastAsia="pt-BR"/>
+        </w:rPr>
+        <w:t>pessoaJuridica</w:t>
+      </w:r>
+      <w:proofErr w:type="spellEnd"/>
+      <w:r>
+        <w:rPr>
+          <w:rFonts w:ascii="Consolas" w:eastAsia="Times New Roman" w:hAnsi="Consolas" w:cs="Times New Roman"/>
+          <w:color w:val="CCCCCC"/>
+          <w:sz w:val="21"/>
+          <w:szCs w:val="21"/>
+          <w:lang w:eastAsia="pt-BR"/>
+        </w:rPr>
+        <w:t xml:space="preserve"> </w:t>
+      </w:r>
+      <w:r>
+        <w:rPr>
+          <w:rFonts w:ascii="Consolas" w:eastAsia="Times New Roman" w:hAnsi="Consolas" w:cs="Times New Roman"/>
+          <w:color w:val="D4D4D4"/>
+          <w:sz w:val="21"/>
+          <w:szCs w:val="21"/>
+          <w:lang w:eastAsia="pt-BR"/>
+        </w:rPr>
+        <w:t>=</w:t>
+      </w:r>
+      <w:r>
+        <w:rPr>
+          <w:rFonts w:ascii="Consolas" w:eastAsia="Times New Roman" w:hAnsi="Consolas" w:cs="Times New Roman"/>
+          <w:color w:val="CCCCCC"/>
+          <w:sz w:val="21"/>
+          <w:szCs w:val="21"/>
+          <w:lang w:eastAsia="pt-BR"/>
+        </w:rPr>
+        <w:t xml:space="preserve"> </w:t>
+      </w:r>
+      <w:r>
+        <w:rPr>
+          <w:rFonts w:ascii="Consolas" w:eastAsia="Times New Roman" w:hAnsi="Consolas" w:cs="Times New Roman"/>
+          <w:color w:val="569CD6"/>
+          <w:sz w:val="21"/>
+          <w:szCs w:val="21"/>
+          <w:lang w:eastAsia="pt-BR"/>
+        </w:rPr>
+        <w:t>new</w:t>
+      </w:r>
+      <w:r>
+        <w:rPr>
+          <w:rFonts w:ascii="Consolas" w:eastAsia="Times New Roman" w:hAnsi="Consolas" w:cs="Times New Roman"/>
+          <w:color w:val="CCCCCC"/>
+          <w:sz w:val="21"/>
+          <w:szCs w:val="21"/>
+          <w:lang w:eastAsia="pt-BR"/>
+        </w:rPr>
+        <w:t xml:space="preserve"> </w:t>
+      </w:r>
+      <w:proofErr w:type="spellStart"/>
+      <w:r>
+        <w:rPr>
+          <w:rFonts w:ascii="Consolas" w:eastAsia="Times New Roman" w:hAnsi="Consolas" w:cs="Times New Roman"/>
+          <w:color w:val="4EC9B0"/>
+          <w:sz w:val="21"/>
+          <w:szCs w:val="21"/>
+          <w:lang w:eastAsia="pt-BR"/>
+        </w:rPr>
+        <w:t>Pessoajuridica</w:t>
+      </w:r>
+      <w:proofErr w:type="spellEnd"/>
+      <w:r>
+        <w:rPr>
+          <w:rFonts w:ascii="Consolas" w:eastAsia="Times New Roman" w:hAnsi="Consolas" w:cs="Times New Roman"/>
+          <w:color w:val="CCCCCC"/>
+          <w:sz w:val="21"/>
+          <w:szCs w:val="21"/>
+          <w:lang w:eastAsia="pt-BR"/>
+        </w:rPr>
+        <w:t>(</w:t>
+      </w:r>
+    </w:p>
+    <w:p>
+      <w:pPr>
+        <w:shd w:val="clear" w:color="auto" w:fill="1F1F1F"/>
+        <w:spacing w:after="0" w:line="285" w:lineRule="atLeast"/>
+        <w:rPr>
+          <w:rFonts w:ascii="Consolas" w:eastAsia="Times New Roman" w:hAnsi="Consolas" w:cs="Times New Roman"/>
+          <w:color w:val="CCCCCC"/>
+          <w:sz w:val="21"/>
+          <w:szCs w:val="21"/>
+          <w:lang w:eastAsia="pt-BR"/>
+        </w:rPr>
+      </w:pPr>
+      <w:r>
+        <w:rPr>
+          <w:rFonts w:ascii="Consolas" w:eastAsia="Times New Roman" w:hAnsi="Consolas" w:cs="Times New Roman"/>
+          <w:color w:val="CCCCCC"/>
+          <w:sz w:val="21"/>
+          <w:szCs w:val="21"/>
+          <w:lang w:eastAsia="pt-BR"/>
+        </w:rPr>
+        <w:t xml:space="preserve">    </w:t>
+      </w:r>
+      <w:r>
+        <w:rPr>
+          <w:rFonts w:ascii="Consolas" w:eastAsia="Times New Roman" w:hAnsi="Consolas" w:cs="Times New Roman"/>
+          <w:color w:val="CE9178"/>
+          <w:sz w:val="21"/>
+          <w:szCs w:val="21"/>
+          <w:lang w:eastAsia="pt-BR"/>
+        </w:rPr>
+        <w:t>"</w:t>
+      </w:r>
+      <w:proofErr w:type="spellStart"/>
+      <w:r>
+        <w:rPr>
+          <w:rFonts w:ascii="Consolas" w:eastAsia="Times New Roman" w:hAnsi="Consolas" w:cs="Times New Roman"/>
+          <w:color w:val="CE9178"/>
+          <w:sz w:val="21"/>
+          <w:szCs w:val="21"/>
+          <w:lang w:eastAsia="pt-BR"/>
+        </w:rPr>
+        <w:t>AteliPet</w:t>
+      </w:r>
+      <w:proofErr w:type="spellEnd"/>
+      <w:r>
+        <w:rPr>
+          <w:rFonts w:ascii="Consolas" w:eastAsia="Times New Roman" w:hAnsi="Consolas" w:cs="Times New Roman"/>
+          <w:color w:val="CE9178"/>
+          <w:sz w:val="21"/>
+          <w:szCs w:val="21"/>
+          <w:lang w:eastAsia="pt-BR"/>
+        </w:rPr>
+        <w:t>"</w:t>
+      </w:r>
+      <w:r>
+        <w:rPr>
+          <w:rFonts w:ascii="Consolas" w:eastAsia="Times New Roman" w:hAnsi="Consolas" w:cs="Times New Roman"/>
+          <w:color w:val="CCCCCC"/>
+          <w:sz w:val="21"/>
+          <w:szCs w:val="21"/>
+          <w:lang w:eastAsia="pt-BR"/>
+        </w:rPr>
+        <w:t>,</w:t>
+      </w:r>
+    </w:p>
+    <w:p>
+      <w:pPr>
+        <w:shd w:val="clear" w:color="auto" w:fill="1F1F1F"/>
+        <w:spacing w:after="0" w:line="285" w:lineRule="atLeast"/>
+        <w:rPr>
+          <w:rFonts w:ascii="Consolas" w:eastAsia="Times New Roman" w:hAnsi="Consolas" w:cs="Times New Roman"/>
+          <w:color w:val="CCCCCC"/>
+          <w:sz w:val="21"/>
+          <w:szCs w:val="21"/>
+          <w:lang w:eastAsia="pt-BR"/>
+        </w:rPr>
+      </w:pPr>
+      <w:r>
+        <w:rPr>
+          <w:rFonts w:ascii="Consolas" w:eastAsia="Times New Roman" w:hAnsi="Consolas" w:cs="Times New Roman"/>
+          <w:color w:val="CCCCCC"/>
+          <w:sz w:val="21"/>
+          <w:szCs w:val="21"/>
+          <w:lang w:eastAsia="pt-BR"/>
+        </w:rPr>
+        <w:t xml:space="preserve">    </w:t>
+      </w:r>
+      <w:r>
+        <w:rPr>
+          <w:rFonts w:ascii="Consolas" w:eastAsia="Times New Roman" w:hAnsi="Consolas" w:cs="Times New Roman"/>
+          <w:color w:val="CE9178"/>
+          <w:sz w:val="21"/>
+          <w:szCs w:val="21"/>
+          <w:lang w:eastAsia="pt-BR"/>
+        </w:rPr>
+        <w:t>"Pet"</w:t>
+      </w:r>
+      <w:r>
+        <w:rPr>
+          <w:rFonts w:ascii="Consolas" w:eastAsia="Times New Roman" w:hAnsi="Consolas" w:cs="Times New Roman"/>
+          <w:color w:val="CCCCCC"/>
+          <w:sz w:val="21"/>
+          <w:szCs w:val="21"/>
+          <w:lang w:eastAsia="pt-BR"/>
+        </w:rPr>
+        <w:t>,</w:t>
+      </w:r>
+    </w:p>
+    <w:p>
+      <w:pPr>
+        <w:shd w:val="clear" w:color="auto" w:fill="1F1F1F"/>
+        <w:spacing w:after="0" w:line="285" w:lineRule="atLeast"/>
+        <w:rPr>
+          <w:rFonts w:ascii="Consolas" w:eastAsia="Times New Roman" w:hAnsi="Consolas" w:cs="Times New Roman"/>
+          <w:color w:val="CCCCCC"/>
+          <w:sz w:val="21"/>
+          <w:szCs w:val="21"/>
+          <w:lang w:eastAsia="pt-BR"/>
+        </w:rPr>
+      </w:pPr>
+      <w:r>
+        <w:rPr>
+          <w:rFonts w:ascii="Consolas" w:eastAsia="Times New Roman" w:hAnsi="Consolas" w:cs="Times New Roman"/>
+          <w:color w:val="CCCCCC"/>
+          <w:sz w:val="21"/>
+          <w:szCs w:val="21"/>
+          <w:lang w:eastAsia="pt-BR"/>
+        </w:rPr>
+        <w:t xml:space="preserve">    </w:t>
+      </w:r>
+      <w:r>
+        <w:rPr>
+          <w:rFonts w:ascii="Consolas" w:eastAsia="Times New Roman" w:hAnsi="Consolas" w:cs="Times New Roman"/>
+          <w:color w:val="CE9178"/>
+          <w:sz w:val="21"/>
+          <w:szCs w:val="21"/>
+          <w:lang w:eastAsia="pt-BR"/>
+        </w:rPr>
+        <w:t>"</w:t>
+      </w:r>
+      <w:proofErr w:type="spellStart"/>
+      <w:r>
+        <w:rPr>
+          <w:rFonts w:ascii="Consolas" w:eastAsia="Times New Roman" w:hAnsi="Consolas" w:cs="Times New Roman"/>
+          <w:color w:val="CE9178"/>
+          <w:sz w:val="21"/>
+          <w:szCs w:val="21"/>
+          <w:lang w:eastAsia="pt-BR"/>
+        </w:rPr>
+        <w:t>sagyasd</w:t>
+      </w:r>
+      <w:proofErr w:type="spellEnd"/>
+      <w:r>
+        <w:rPr>
+          <w:rFonts w:ascii="Consolas" w:eastAsia="Times New Roman" w:hAnsi="Consolas" w:cs="Times New Roman"/>
+          <w:color w:val="CE9178"/>
+          <w:sz w:val="21"/>
+          <w:szCs w:val="21"/>
+          <w:lang w:eastAsia="pt-BR"/>
+        </w:rPr>
+        <w:t>"</w:t>
+      </w:r>
+      <w:r>
+        <w:rPr>
+          <w:rFonts w:ascii="Consolas" w:eastAsia="Times New Roman" w:hAnsi="Consolas" w:cs="Times New Roman"/>
+          <w:color w:val="CCCCCC"/>
+          <w:sz w:val="21"/>
+          <w:szCs w:val="21"/>
+          <w:lang w:eastAsia="pt-BR"/>
+        </w:rPr>
+        <w:t>,</w:t>
+      </w:r>
+    </w:p>
+    <w:p>
+      <w:pPr>
+        <w:shd w:val="clear" w:color="auto" w:fill="1F1F1F"/>
+        <w:spacing w:after="0" w:line="285" w:lineRule="atLeast"/>
+        <w:rPr>
+          <w:rFonts w:ascii="Consolas" w:eastAsia="Times New Roman" w:hAnsi="Consolas" w:cs="Times New Roman"/>
+          <w:color w:val="CCCCCC"/>
+          <w:sz w:val="21"/>
+          <w:szCs w:val="21"/>
+          <w:lang w:eastAsia="pt-BR"/>
+        </w:rPr>
+      </w:pPr>
+      <w:r>
+        <w:rPr>
+          <w:rFonts w:ascii="Consolas" w:eastAsia="Times New Roman" w:hAnsi="Consolas" w:cs="Times New Roman"/>
+          <w:color w:val="CCCCCC"/>
+          <w:sz w:val="21"/>
+          <w:szCs w:val="21"/>
+          <w:lang w:eastAsia="pt-BR"/>
+        </w:rPr>
+        <w:t xml:space="preserve">    </w:t>
+      </w:r>
+      <w:r>
+        <w:rPr>
+          <w:rFonts w:ascii="Consolas" w:eastAsia="Times New Roman" w:hAnsi="Consolas" w:cs="Times New Roman"/>
+          <w:color w:val="CE9178"/>
+          <w:sz w:val="21"/>
+          <w:szCs w:val="21"/>
+          <w:lang w:eastAsia="pt-BR"/>
+        </w:rPr>
+        <w:t>"000000000"</w:t>
+      </w:r>
+      <w:r>
+        <w:rPr>
+          <w:rFonts w:ascii="Consolas" w:eastAsia="Times New Roman" w:hAnsi="Consolas" w:cs="Times New Roman"/>
+          <w:color w:val="CCCCCC"/>
+          <w:sz w:val="21"/>
+          <w:szCs w:val="21"/>
+          <w:lang w:eastAsia="pt-BR"/>
+        </w:rPr>
+        <w:t>,</w:t>
+      </w:r>
+    </w:p>
+    <w:p>
+      <w:pPr>
+        <w:shd w:val="clear" w:color="auto" w:fill="1F1F1F"/>
+        <w:spacing w:after="0" w:line="285" w:lineRule="atLeast"/>
+        <w:rPr>
+          <w:rFonts w:ascii="Consolas" w:eastAsia="Times New Roman" w:hAnsi="Consolas" w:cs="Times New Roman"/>
+          <w:color w:val="CCCCCC"/>
+          <w:sz w:val="21"/>
+          <w:szCs w:val="21"/>
+          <w:lang w:eastAsia="pt-BR"/>
+        </w:rPr>
+      </w:pPr>
+      <w:r>
+        <w:rPr>
+          <w:rFonts w:ascii="Consolas" w:eastAsia="Times New Roman" w:hAnsi="Consolas" w:cs="Times New Roman"/>
+          <w:color w:val="CCCCCC"/>
+          <w:sz w:val="21"/>
+          <w:szCs w:val="21"/>
+          <w:lang w:eastAsia="pt-BR"/>
+        </w:rPr>
+        <w:t xml:space="preserve">    </w:t>
+      </w:r>
+      <w:proofErr w:type="spellStart"/>
+      <w:r>
+        <w:rPr>
+          <w:rFonts w:ascii="Consolas" w:eastAsia="Times New Roman" w:hAnsi="Consolas" w:cs="Times New Roman"/>
+          <w:color w:val="4EC9B0"/>
+          <w:sz w:val="21"/>
+          <w:szCs w:val="21"/>
+          <w:highlight w:val="darkMagenta"/>
+          <w:lang w:eastAsia="pt-BR"/>
+        </w:rPr>
+        <w:t>TipoNotificacao</w:t>
+      </w:r>
+      <w:r>
+        <w:rPr>
+          <w:rFonts w:ascii="Consolas" w:eastAsia="Times New Roman" w:hAnsi="Consolas" w:cs="Times New Roman"/>
+          <w:color w:val="CCCCCC"/>
+          <w:sz w:val="21"/>
+          <w:szCs w:val="21"/>
+          <w:highlight w:val="darkMagenta"/>
+          <w:lang w:eastAsia="pt-BR"/>
+        </w:rPr>
+        <w:t>.</w:t>
+      </w:r>
+      <w:r>
+        <w:rPr>
+          <w:rFonts w:ascii="Consolas" w:eastAsia="Times New Roman" w:hAnsi="Consolas" w:cs="Times New Roman"/>
+          <w:color w:val="4FC1FF"/>
+          <w:sz w:val="21"/>
+          <w:szCs w:val="21"/>
+          <w:highlight w:val="darkMagenta"/>
+          <w:lang w:eastAsia="pt-BR"/>
+        </w:rPr>
+        <w:t>PUSH_NOTIFICACAO</w:t>
+      </w:r>
+      <w:proofErr w:type="spellEnd"/>
+      <w:r>
+        <w:rPr>
+          <w:rFonts w:ascii="Consolas" w:eastAsia="Times New Roman" w:hAnsi="Consolas" w:cs="Times New Roman"/>
+          <w:color w:val="CCCCCC"/>
+          <w:sz w:val="21"/>
+          <w:szCs w:val="21"/>
+          <w:highlight w:val="darkMagenta"/>
+          <w:lang w:eastAsia="pt-BR"/>
+        </w:rPr>
+        <w:t>,</w:t>
+      </w:r>
+    </w:p>
+    <w:p>
+      <w:pPr>
+        <w:shd w:val="clear" w:color="auto" w:fill="1F1F1F"/>
+        <w:spacing w:after="0" w:line="285" w:lineRule="atLeast"/>
+        <w:rPr>
+          <w:rFonts w:ascii="Consolas" w:eastAsia="Times New Roman" w:hAnsi="Consolas" w:cs="Times New Roman"/>
+          <w:color w:val="CCCCCC"/>
+          <w:sz w:val="21"/>
+          <w:szCs w:val="21"/>
+          <w:lang w:eastAsia="pt-BR"/>
+        </w:rPr>
+      </w:pPr>
+      <w:r>
+        <w:rPr>
+          <w:rFonts w:ascii="Consolas" w:eastAsia="Times New Roman" w:hAnsi="Consolas" w:cs="Times New Roman"/>
+          <w:color w:val="CCCCCC"/>
+          <w:sz w:val="21"/>
+          <w:szCs w:val="21"/>
+          <w:lang w:eastAsia="pt-BR"/>
+        </w:rPr>
+        <w:t>  );</w:t>
+      </w:r>
+    </w:p>
+    <w:p/>
     <w:sectPr>
       <w:pgSz w:w="11906" w:h="16838"/>
       <w:pgMar w:top="1417" w:right="1701" w:bottom="1417" w:left="1701" w:header="708" w:footer="708" w:gutter="0"/>

</xml_diff>